<commit_message>
Update Module B billing mockup
</commit_message>
<xml_diff>
--- a/documents/deliverables/ES2023_TP_Web_Development_17.docx
+++ b/documents/deliverables/ES2023_TP_Web_Development_17.docx
@@ -2782,10 +2782,10 @@
           <w:noProof/>
         </w:rPr>
         <w:drawing>
-          <wp:inline distT="0" distB="0" distL="0" distR="0" wp14:anchorId="73FA044B" wp14:editId="06842D92">
-            <wp:extent cx="5184363" cy="3620125"/>
-            <wp:effectExtent l="0" t="0" r="0" b="0"/>
-            <wp:docPr id="1164692791" name="Picture 1164692791" descr="A screenshot of a receipt&#10;&#10;Description automatically generated"/>
+          <wp:inline distT="0" distB="0" distL="0" distR="0" wp14:anchorId="73FA044B" wp14:editId="5C944DB1">
+            <wp:extent cx="5224023" cy="3640016"/>
+            <wp:effectExtent l="0" t="0" r="0" b="5080"/>
+            <wp:docPr id="1164692791" name="Picture 1164692791"/>
             <wp:cNvGraphicFramePr>
               <a:graphicFrameLocks xmlns:a="http://schemas.openxmlformats.org/drawingml/2006/main" noChangeAspect="1"/>
             </wp:cNvGraphicFramePr>
@@ -2793,7 +2793,7 @@
               <a:graphicData uri="http://schemas.openxmlformats.org/drawingml/2006/picture">
                 <pic:pic xmlns:pic="http://schemas.openxmlformats.org/drawingml/2006/picture">
                   <pic:nvPicPr>
-                    <pic:cNvPr id="1164692791" name="Picture 1" descr="A screenshot of a receipt&#10;&#10;Description automatically generated"/>
+                    <pic:cNvPr id="1164692791" name="Picture 1164692791"/>
                     <pic:cNvPicPr/>
                   </pic:nvPicPr>
                   <pic:blipFill>
@@ -2805,7 +2805,7 @@
                   <pic:spPr>
                     <a:xfrm>
                       <a:off x="0" y="0"/>
-                      <a:ext cx="5224023" cy="3647819"/>
+                      <a:ext cx="5224023" cy="3640016"/>
                     </a:xfrm>
                     <a:prstGeom prst="rect">
                       <a:avLst/>
@@ -12957,27 +12957,14 @@
           <w:r>
             <w:t xml:space="preserve"> of </w:t>
           </w:r>
-          <w:r>
-            <w:fldChar w:fldCharType="begin"/>
-          </w:r>
-          <w:r>
-            <w:instrText xml:space="preserve"> NUMPAGES   \* MERGEFORMAT </w:instrText>
-          </w:r>
-          <w:r>
-            <w:fldChar w:fldCharType="separate"/>
-          </w:r>
-          <w:r>
-            <w:rPr>
-              <w:noProof/>
-            </w:rPr>
-            <w:t>2</w:t>
-          </w:r>
-          <w:r>
-            <w:rPr>
-              <w:noProof/>
-            </w:rPr>
-            <w:fldChar w:fldCharType="end"/>
-          </w:r>
+          <w:fldSimple w:instr=" NUMPAGES   \* MERGEFORMAT ">
+            <w:r>
+              <w:rPr>
+                <w:noProof/>
+              </w:rPr>
+              <w:t>2</w:t>
+            </w:r>
+          </w:fldSimple>
         </w:p>
       </w:tc>
     </w:tr>

</xml_diff>

<commit_message>
add version number and correct date and modify marking summary table
</commit_message>
<xml_diff>
--- a/documents/deliverables/ES2023_TP_Web_Development_17.docx
+++ b/documents/deliverables/ES2023_TP_Web_Development_17.docx
@@ -8375,6 +8375,22 @@
     </w:p>
     <w:p>
       <w:pPr>
+        <w:spacing w:after="160"/>
+        <w:rPr>
+          <w:rFonts w:eastAsiaTheme="majorEastAsia" w:cs="Times New Roman (Headings CS)"/>
+          <w:b/>
+          <w:color w:val="000000" w:themeColor="text1"/>
+          <w:sz w:val="32"/>
+          <w:szCs w:val="26"/>
+        </w:rPr>
+      </w:pPr>
+      <w:bookmarkStart w:id="18" w:name="_Toc140437018"/>
+      <w:r>
+        <w:br w:type="page"/>
+      </w:r>
+    </w:p>
+    <w:p>
+      <w:pPr>
         <w:pStyle w:val="Heading2"/>
         <w:numPr>
           <w:ilvl w:val="0"/>
@@ -8382,68 +8398,11 @@
         </w:numPr>
         <w:ind w:left="709"/>
       </w:pPr>
-      <w:bookmarkStart w:id="18" w:name="_Toc140437018"/>
-      <w:r>
+      <w:r>
+        <w:lastRenderedPageBreak/>
         <w:t>MARKING SCHEME</w:t>
       </w:r>
       <w:bookmarkEnd w:id="18"/>
-    </w:p>
-    <w:p>
-      <w:pPr>
-        <w:pStyle w:val="Sectiontext"/>
-      </w:pPr>
-      <w:r>
-        <w:t xml:space="preserve">Every Test Project must be accompanied by an associated marking scheme matching the assessment criteria as given in the Technical </w:t>
-      </w:r>
-      <w:r>
-        <w:t>Description</w:t>
-      </w:r>
-      <w:r>
-        <w:t xml:space="preserve"> (Marking Summary). For each of these criteria a detailed list of aspects to be assessed must be defined.</w:t>
-      </w:r>
-    </w:p>
-    <w:p>
-      <w:pPr>
-        <w:pStyle w:val="ListBullet"/>
-        <w:rPr>
-          <w:color w:val="5B9BD5" w:themeColor="accent1"/>
-        </w:rPr>
-      </w:pPr>
-      <w:r>
-        <w:t xml:space="preserve">See file: </w:t>
-      </w:r>
-      <w:proofErr w:type="gramStart"/>
-      <w:r>
-        <w:t>ES2023_marking_scheme_Web_Development_17.xlsx</w:t>
-      </w:r>
-      <w:proofErr w:type="gramEnd"/>
-    </w:p>
-    <w:p>
-      <w:pPr>
-        <w:pStyle w:val="ListBullet"/>
-        <w:numPr>
-          <w:ilvl w:val="0"/>
-          <w:numId w:val="0"/>
-        </w:numPr>
-        <w:rPr>
-          <w:rFonts w:eastAsia="Calibri"/>
-          <w:color w:val="5B9BD5" w:themeColor="accent1"/>
-          <w:szCs w:val="20"/>
-        </w:rPr>
-      </w:pPr>
-    </w:p>
-    <w:p>
-      <w:pPr>
-        <w:pStyle w:val="Sectiontext"/>
-      </w:pPr>
-      <w:r>
-        <w:t>A Marking Summary is provided here:</w:t>
-      </w:r>
-    </w:p>
-    <w:p>
-      <w:pPr>
-        <w:pStyle w:val="Sectiontext"/>
-      </w:pPr>
     </w:p>
     <w:tbl>
       <w:tblPr>
@@ -8454,23 +8413,23 @@
         <w:tblLook w:val="06A0" w:firstRow="1" w:lastRow="0" w:firstColumn="1" w:lastColumn="0" w:noHBand="1" w:noVBand="1"/>
       </w:tblPr>
       <w:tblGrid>
-        <w:gridCol w:w="975"/>
-        <w:gridCol w:w="5385"/>
-        <w:gridCol w:w="870"/>
-        <w:gridCol w:w="1005"/>
-        <w:gridCol w:w="915"/>
+        <w:gridCol w:w="967"/>
+        <w:gridCol w:w="5349"/>
+        <w:gridCol w:w="864"/>
+        <w:gridCol w:w="997"/>
+        <w:gridCol w:w="909"/>
       </w:tblGrid>
       <w:tr>
         <w:trPr>
-          <w:trHeight w:val="300"/>
+          <w:trHeight w:val="289"/>
         </w:trPr>
         <w:tc>
           <w:tcPr>
-            <w:tcW w:w="975" w:type="dxa"/>
-          </w:tcPr>
-          <w:p>
-            <w:pPr>
-              <w:spacing w:before="60" w:after="60"/>
+            <w:tcW w:w="967" w:type="dxa"/>
+          </w:tcPr>
+          <w:p>
+            <w:pPr>
+              <w:spacing w:after="0"/>
               <w:rPr>
                 <w:rFonts w:eastAsia="Frutiger LT Com 45 Light" w:cs="Frutiger LT Com 45 Light"/>
                 <w:b/>
@@ -8491,11 +8450,11 @@
         </w:tc>
         <w:tc>
           <w:tcPr>
-            <w:tcW w:w="5385" w:type="dxa"/>
-          </w:tcPr>
-          <w:p>
-            <w:pPr>
-              <w:spacing w:before="60" w:after="60"/>
+            <w:tcW w:w="5349" w:type="dxa"/>
+          </w:tcPr>
+          <w:p>
+            <w:pPr>
+              <w:spacing w:after="0"/>
               <w:rPr>
                 <w:rFonts w:eastAsia="Frutiger LT Com 45 Light" w:cs="Frutiger LT Com 45 Light"/>
                 <w:b/>
@@ -8516,11 +8475,11 @@
         </w:tc>
         <w:tc>
           <w:tcPr>
-            <w:tcW w:w="870" w:type="dxa"/>
-          </w:tcPr>
-          <w:p>
-            <w:pPr>
-              <w:spacing w:before="60" w:after="60"/>
+            <w:tcW w:w="864" w:type="dxa"/>
+          </w:tcPr>
+          <w:p>
+            <w:pPr>
+              <w:spacing w:after="0"/>
               <w:rPr>
                 <w:rFonts w:eastAsia="Calibri"/>
                 <w:b/>
@@ -8541,11 +8500,11 @@
         </w:tc>
         <w:tc>
           <w:tcPr>
-            <w:tcW w:w="1005" w:type="dxa"/>
-          </w:tcPr>
-          <w:p>
-            <w:pPr>
-              <w:spacing w:before="60" w:after="60"/>
+            <w:tcW w:w="997" w:type="dxa"/>
+          </w:tcPr>
+          <w:p>
+            <w:pPr>
+              <w:spacing w:after="0"/>
               <w:rPr>
                 <w:rFonts w:eastAsia="Frutiger LT Com 45 Light" w:cs="Frutiger LT Com 45 Light"/>
                 <w:b/>
@@ -8566,11 +8525,11 @@
         </w:tc>
         <w:tc>
           <w:tcPr>
-            <w:tcW w:w="915" w:type="dxa"/>
-          </w:tcPr>
-          <w:p>
-            <w:pPr>
-              <w:spacing w:before="60" w:after="60"/>
+            <w:tcW w:w="909" w:type="dxa"/>
+          </w:tcPr>
+          <w:p>
+            <w:pPr>
+              <w:spacing w:after="0"/>
               <w:rPr>
                 <w:rFonts w:eastAsia="Calibri"/>
                 <w:b/>
@@ -8592,16 +8551,16 @@
       </w:tr>
       <w:tr>
         <w:trPr>
-          <w:trHeight w:val="315"/>
+          <w:trHeight w:val="303"/>
         </w:trPr>
         <w:tc>
           <w:tcPr>
-            <w:tcW w:w="975" w:type="dxa"/>
+            <w:tcW w:w="967" w:type="dxa"/>
             <w:shd w:val="clear" w:color="auto" w:fill="E7E6E6" w:themeFill="background2"/>
           </w:tcPr>
           <w:p>
             <w:pPr>
-              <w:spacing w:before="60" w:after="60"/>
+              <w:spacing w:after="0"/>
               <w:jc w:val="center"/>
               <w:rPr>
                 <w:rFonts w:eastAsia="Calibri"/>
@@ -8619,12 +8578,12 @@
         </w:tc>
         <w:tc>
           <w:tcPr>
-            <w:tcW w:w="5385" w:type="dxa"/>
+            <w:tcW w:w="5349" w:type="dxa"/>
             <w:shd w:val="clear" w:color="auto" w:fill="E7E6E6" w:themeFill="background2"/>
           </w:tcPr>
           <w:p>
             <w:pPr>
-              <w:spacing w:before="60" w:after="60"/>
+              <w:spacing w:after="0"/>
               <w:rPr>
                 <w:rFonts w:eastAsia="Calibri"/>
                 <w:szCs w:val="20"/>
@@ -8641,12 +8600,12 @@
         </w:tc>
         <w:tc>
           <w:tcPr>
-            <w:tcW w:w="870" w:type="dxa"/>
+            <w:tcW w:w="864" w:type="dxa"/>
             <w:shd w:val="clear" w:color="auto" w:fill="E7E6E6" w:themeFill="background2"/>
           </w:tcPr>
           <w:p>
             <w:pPr>
-              <w:spacing w:before="60" w:after="60"/>
+              <w:spacing w:after="0"/>
               <w:jc w:val="right"/>
               <w:rPr>
                 <w:rFonts w:eastAsia="Calibri"/>
@@ -8664,12 +8623,12 @@
         </w:tc>
         <w:tc>
           <w:tcPr>
-            <w:tcW w:w="1005" w:type="dxa"/>
+            <w:tcW w:w="997" w:type="dxa"/>
             <w:shd w:val="clear" w:color="auto" w:fill="E7E6E6" w:themeFill="background2"/>
           </w:tcPr>
           <w:p>
             <w:pPr>
-              <w:spacing w:before="60" w:after="60"/>
+              <w:spacing w:after="0"/>
               <w:jc w:val="right"/>
               <w:rPr>
                 <w:rFonts w:eastAsia="Calibri"/>
@@ -8680,12 +8639,12 @@
         </w:tc>
         <w:tc>
           <w:tcPr>
-            <w:tcW w:w="915" w:type="dxa"/>
+            <w:tcW w:w="909" w:type="dxa"/>
             <w:shd w:val="clear" w:color="auto" w:fill="E7E6E6" w:themeFill="background2"/>
           </w:tcPr>
           <w:p>
             <w:pPr>
-              <w:spacing w:before="60" w:after="60"/>
+              <w:spacing w:after="0"/>
               <w:jc w:val="right"/>
               <w:rPr>
                 <w:rFonts w:eastAsia="Calibri"/>
@@ -8697,15 +8656,15 @@
       </w:tr>
       <w:tr>
         <w:trPr>
-          <w:trHeight w:val="300"/>
+          <w:trHeight w:val="289"/>
         </w:trPr>
         <w:tc>
           <w:tcPr>
-            <w:tcW w:w="975" w:type="dxa"/>
-          </w:tcPr>
-          <w:p>
-            <w:pPr>
-              <w:spacing w:before="60" w:after="60"/>
+            <w:tcW w:w="967" w:type="dxa"/>
+          </w:tcPr>
+          <w:p>
+            <w:pPr>
+              <w:spacing w:after="0"/>
               <w:jc w:val="right"/>
               <w:rPr>
                 <w:rFonts w:eastAsia="Calibri"/>
@@ -8723,11 +8682,11 @@
         </w:tc>
         <w:tc>
           <w:tcPr>
-            <w:tcW w:w="5385" w:type="dxa"/>
-          </w:tcPr>
-          <w:p>
-            <w:pPr>
-              <w:spacing w:before="60" w:after="60"/>
+            <w:tcW w:w="5349" w:type="dxa"/>
+          </w:tcPr>
+          <w:p>
+            <w:pPr>
+              <w:spacing w:after="0"/>
               <w:rPr>
                 <w:rFonts w:eastAsia="Frutiger LT Com 45 Light" w:cs="Frutiger LT Com 45 Light"/>
                 <w:szCs w:val="20"/>
@@ -8744,11 +8703,11 @@
         </w:tc>
         <w:tc>
           <w:tcPr>
-            <w:tcW w:w="870" w:type="dxa"/>
-          </w:tcPr>
-          <w:p>
-            <w:pPr>
-              <w:spacing w:before="60" w:after="60"/>
+            <w:tcW w:w="864" w:type="dxa"/>
+          </w:tcPr>
+          <w:p>
+            <w:pPr>
+              <w:spacing w:after="0"/>
               <w:jc w:val="right"/>
               <w:rPr>
                 <w:rFonts w:eastAsia="Calibri"/>
@@ -8766,11 +8725,11 @@
         </w:tc>
         <w:tc>
           <w:tcPr>
-            <w:tcW w:w="1005" w:type="dxa"/>
-          </w:tcPr>
-          <w:p>
-            <w:pPr>
-              <w:spacing w:before="60" w:after="60"/>
+            <w:tcW w:w="997" w:type="dxa"/>
+          </w:tcPr>
+          <w:p>
+            <w:pPr>
+              <w:spacing w:after="0"/>
               <w:jc w:val="right"/>
               <w:rPr>
                 <w:rFonts w:eastAsia="Calibri"/>
@@ -8781,11 +8740,11 @@
         </w:tc>
         <w:tc>
           <w:tcPr>
-            <w:tcW w:w="915" w:type="dxa"/>
-          </w:tcPr>
-          <w:p>
-            <w:pPr>
-              <w:spacing w:before="60" w:after="60"/>
+            <w:tcW w:w="909" w:type="dxa"/>
+          </w:tcPr>
+          <w:p>
+            <w:pPr>
+              <w:spacing w:after="0"/>
               <w:jc w:val="right"/>
               <w:rPr>
                 <w:rFonts w:eastAsia="Calibri"/>
@@ -8797,15 +8756,15 @@
       </w:tr>
       <w:tr>
         <w:trPr>
-          <w:trHeight w:val="300"/>
+          <w:trHeight w:val="289"/>
         </w:trPr>
         <w:tc>
           <w:tcPr>
-            <w:tcW w:w="975" w:type="dxa"/>
-          </w:tcPr>
-          <w:p>
-            <w:pPr>
-              <w:spacing w:before="60" w:after="60"/>
+            <w:tcW w:w="967" w:type="dxa"/>
+          </w:tcPr>
+          <w:p>
+            <w:pPr>
+              <w:spacing w:after="0"/>
               <w:jc w:val="right"/>
               <w:rPr>
                 <w:rFonts w:eastAsia="Calibri"/>
@@ -8823,11 +8782,11 @@
         </w:tc>
         <w:tc>
           <w:tcPr>
-            <w:tcW w:w="5385" w:type="dxa"/>
-          </w:tcPr>
-          <w:p>
-            <w:pPr>
-              <w:spacing w:before="60" w:after="60"/>
+            <w:tcW w:w="5349" w:type="dxa"/>
+          </w:tcPr>
+          <w:p>
+            <w:pPr>
+              <w:spacing w:after="0"/>
               <w:rPr>
                 <w:rFonts w:eastAsia="Frutiger LT Com 45 Light" w:cs="Frutiger LT Com 45 Light"/>
                 <w:szCs w:val="20"/>
@@ -8844,11 +8803,11 @@
         </w:tc>
         <w:tc>
           <w:tcPr>
-            <w:tcW w:w="870" w:type="dxa"/>
-          </w:tcPr>
-          <w:p>
-            <w:pPr>
-              <w:spacing w:before="60" w:after="60"/>
+            <w:tcW w:w="864" w:type="dxa"/>
+          </w:tcPr>
+          <w:p>
+            <w:pPr>
+              <w:spacing w:after="0"/>
               <w:jc w:val="right"/>
               <w:rPr>
                 <w:rFonts w:eastAsia="Calibri"/>
@@ -8866,11 +8825,11 @@
         </w:tc>
         <w:tc>
           <w:tcPr>
-            <w:tcW w:w="1005" w:type="dxa"/>
-          </w:tcPr>
-          <w:p>
-            <w:pPr>
-              <w:spacing w:before="60" w:after="60"/>
+            <w:tcW w:w="997" w:type="dxa"/>
+          </w:tcPr>
+          <w:p>
+            <w:pPr>
+              <w:spacing w:after="0"/>
               <w:jc w:val="right"/>
               <w:rPr>
                 <w:rFonts w:eastAsia="Calibri"/>
@@ -8881,11 +8840,11 @@
         </w:tc>
         <w:tc>
           <w:tcPr>
-            <w:tcW w:w="915" w:type="dxa"/>
-          </w:tcPr>
-          <w:p>
-            <w:pPr>
-              <w:spacing w:before="60" w:after="60"/>
+            <w:tcW w:w="909" w:type="dxa"/>
+          </w:tcPr>
+          <w:p>
+            <w:pPr>
+              <w:spacing w:after="0"/>
               <w:jc w:val="right"/>
               <w:rPr>
                 <w:rFonts w:eastAsia="Calibri"/>
@@ -8897,15 +8856,15 @@
       </w:tr>
       <w:tr>
         <w:trPr>
-          <w:trHeight w:val="300"/>
+          <w:trHeight w:val="289"/>
         </w:trPr>
         <w:tc>
           <w:tcPr>
-            <w:tcW w:w="975" w:type="dxa"/>
-          </w:tcPr>
-          <w:p>
-            <w:pPr>
-              <w:spacing w:before="60" w:after="60"/>
+            <w:tcW w:w="967" w:type="dxa"/>
+          </w:tcPr>
+          <w:p>
+            <w:pPr>
+              <w:spacing w:after="0"/>
               <w:jc w:val="right"/>
               <w:rPr>
                 <w:rFonts w:eastAsia="Calibri"/>
@@ -8923,11 +8882,11 @@
         </w:tc>
         <w:tc>
           <w:tcPr>
-            <w:tcW w:w="5385" w:type="dxa"/>
-          </w:tcPr>
-          <w:p>
-            <w:pPr>
-              <w:spacing w:before="60" w:after="60"/>
+            <w:tcW w:w="5349" w:type="dxa"/>
+          </w:tcPr>
+          <w:p>
+            <w:pPr>
+              <w:spacing w:after="0"/>
               <w:rPr>
                 <w:rFonts w:eastAsia="Frutiger LT Com 45 Light" w:cs="Frutiger LT Com 45 Light"/>
                 <w:szCs w:val="20"/>
@@ -8944,11 +8903,11 @@
         </w:tc>
         <w:tc>
           <w:tcPr>
-            <w:tcW w:w="870" w:type="dxa"/>
-          </w:tcPr>
-          <w:p>
-            <w:pPr>
-              <w:spacing w:before="60" w:after="60"/>
+            <w:tcW w:w="864" w:type="dxa"/>
+          </w:tcPr>
+          <w:p>
+            <w:pPr>
+              <w:spacing w:after="0"/>
               <w:jc w:val="right"/>
               <w:rPr>
                 <w:rFonts w:eastAsia="Calibri"/>
@@ -8966,11 +8925,11 @@
         </w:tc>
         <w:tc>
           <w:tcPr>
-            <w:tcW w:w="1005" w:type="dxa"/>
-          </w:tcPr>
-          <w:p>
-            <w:pPr>
-              <w:spacing w:before="60" w:after="60"/>
+            <w:tcW w:w="997" w:type="dxa"/>
+          </w:tcPr>
+          <w:p>
+            <w:pPr>
+              <w:spacing w:after="0"/>
               <w:jc w:val="right"/>
               <w:rPr>
                 <w:rFonts w:eastAsia="Calibri"/>
@@ -8981,11 +8940,11 @@
         </w:tc>
         <w:tc>
           <w:tcPr>
-            <w:tcW w:w="915" w:type="dxa"/>
-          </w:tcPr>
-          <w:p>
-            <w:pPr>
-              <w:spacing w:before="60" w:after="60"/>
+            <w:tcW w:w="909" w:type="dxa"/>
+          </w:tcPr>
+          <w:p>
+            <w:pPr>
+              <w:spacing w:after="0"/>
               <w:jc w:val="right"/>
               <w:rPr>
                 <w:rFonts w:eastAsia="Calibri"/>
@@ -8997,15 +8956,15 @@
       </w:tr>
       <w:tr>
         <w:trPr>
-          <w:trHeight w:val="300"/>
+          <w:trHeight w:val="289"/>
         </w:trPr>
         <w:tc>
           <w:tcPr>
-            <w:tcW w:w="975" w:type="dxa"/>
-          </w:tcPr>
-          <w:p>
-            <w:pPr>
-              <w:spacing w:before="60" w:after="60"/>
+            <w:tcW w:w="967" w:type="dxa"/>
+          </w:tcPr>
+          <w:p>
+            <w:pPr>
+              <w:spacing w:after="0"/>
               <w:jc w:val="right"/>
               <w:rPr>
                 <w:rFonts w:eastAsia="Calibri"/>
@@ -9023,11 +8982,11 @@
         </w:tc>
         <w:tc>
           <w:tcPr>
-            <w:tcW w:w="5385" w:type="dxa"/>
-          </w:tcPr>
-          <w:p>
-            <w:pPr>
-              <w:spacing w:before="60" w:after="60"/>
+            <w:tcW w:w="5349" w:type="dxa"/>
+          </w:tcPr>
+          <w:p>
+            <w:pPr>
+              <w:spacing w:after="0"/>
               <w:rPr>
                 <w:rFonts w:eastAsia="Frutiger LT Com 45 Light" w:cs="Frutiger LT Com 45 Light"/>
                 <w:szCs w:val="20"/>
@@ -9044,11 +9003,11 @@
         </w:tc>
         <w:tc>
           <w:tcPr>
-            <w:tcW w:w="870" w:type="dxa"/>
-          </w:tcPr>
-          <w:p>
-            <w:pPr>
-              <w:spacing w:before="60" w:after="60"/>
+            <w:tcW w:w="864" w:type="dxa"/>
+          </w:tcPr>
+          <w:p>
+            <w:pPr>
+              <w:spacing w:after="0"/>
               <w:jc w:val="right"/>
               <w:rPr>
                 <w:rFonts w:eastAsia="Calibri"/>
@@ -9066,11 +9025,11 @@
         </w:tc>
         <w:tc>
           <w:tcPr>
-            <w:tcW w:w="1005" w:type="dxa"/>
-          </w:tcPr>
-          <w:p>
-            <w:pPr>
-              <w:spacing w:before="60" w:after="60"/>
+            <w:tcW w:w="997" w:type="dxa"/>
+          </w:tcPr>
+          <w:p>
+            <w:pPr>
+              <w:spacing w:after="0"/>
               <w:jc w:val="right"/>
               <w:rPr>
                 <w:rFonts w:eastAsia="Calibri"/>
@@ -9081,11 +9040,11 @@
         </w:tc>
         <w:tc>
           <w:tcPr>
-            <w:tcW w:w="915" w:type="dxa"/>
-          </w:tcPr>
-          <w:p>
-            <w:pPr>
-              <w:spacing w:before="60" w:after="60"/>
+            <w:tcW w:w="909" w:type="dxa"/>
+          </w:tcPr>
+          <w:p>
+            <w:pPr>
+              <w:spacing w:after="0"/>
               <w:jc w:val="right"/>
               <w:rPr>
                 <w:rFonts w:eastAsia="Calibri"/>
@@ -9097,16 +9056,16 @@
       </w:tr>
       <w:tr>
         <w:trPr>
-          <w:trHeight w:val="300"/>
+          <w:trHeight w:val="289"/>
         </w:trPr>
         <w:tc>
           <w:tcPr>
-            <w:tcW w:w="975" w:type="dxa"/>
+            <w:tcW w:w="967" w:type="dxa"/>
             <w:shd w:val="clear" w:color="auto" w:fill="E7E6E6" w:themeFill="background2"/>
           </w:tcPr>
           <w:p>
             <w:pPr>
-              <w:spacing w:before="60" w:after="60"/>
+              <w:spacing w:after="0"/>
               <w:jc w:val="center"/>
               <w:rPr>
                 <w:rFonts w:eastAsia="Calibri"/>
@@ -9124,12 +9083,12 @@
         </w:tc>
         <w:tc>
           <w:tcPr>
-            <w:tcW w:w="5385" w:type="dxa"/>
+            <w:tcW w:w="5349" w:type="dxa"/>
             <w:shd w:val="clear" w:color="auto" w:fill="E7E6E6" w:themeFill="background2"/>
           </w:tcPr>
           <w:p>
             <w:pPr>
-              <w:spacing w:before="60" w:after="60"/>
+              <w:spacing w:after="0"/>
               <w:rPr>
                 <w:rFonts w:eastAsia="Calibri"/>
                 <w:szCs w:val="20"/>
@@ -9146,12 +9105,12 @@
         </w:tc>
         <w:tc>
           <w:tcPr>
-            <w:tcW w:w="870" w:type="dxa"/>
+            <w:tcW w:w="864" w:type="dxa"/>
             <w:shd w:val="clear" w:color="auto" w:fill="E7E6E6" w:themeFill="background2"/>
           </w:tcPr>
           <w:p>
             <w:pPr>
-              <w:spacing w:before="60" w:after="60"/>
+              <w:spacing w:after="0"/>
               <w:jc w:val="right"/>
               <w:rPr>
                 <w:rFonts w:eastAsia="Calibri"/>
@@ -9169,12 +9128,12 @@
         </w:tc>
         <w:tc>
           <w:tcPr>
-            <w:tcW w:w="1005" w:type="dxa"/>
+            <w:tcW w:w="997" w:type="dxa"/>
             <w:shd w:val="clear" w:color="auto" w:fill="E7E6E6" w:themeFill="background2"/>
           </w:tcPr>
           <w:p>
             <w:pPr>
-              <w:spacing w:before="60" w:after="60"/>
+              <w:spacing w:after="0"/>
               <w:jc w:val="right"/>
               <w:rPr>
                 <w:rFonts w:eastAsia="Calibri"/>
@@ -9185,12 +9144,12 @@
         </w:tc>
         <w:tc>
           <w:tcPr>
-            <w:tcW w:w="915" w:type="dxa"/>
+            <w:tcW w:w="909" w:type="dxa"/>
             <w:shd w:val="clear" w:color="auto" w:fill="E7E6E6" w:themeFill="background2"/>
           </w:tcPr>
           <w:p>
             <w:pPr>
-              <w:spacing w:before="60" w:after="60"/>
+              <w:spacing w:after="0"/>
               <w:jc w:val="right"/>
               <w:rPr>
                 <w:rFonts w:eastAsia="Calibri"/>
@@ -9202,15 +9161,15 @@
       </w:tr>
       <w:tr>
         <w:trPr>
-          <w:trHeight w:val="300"/>
+          <w:trHeight w:val="289"/>
         </w:trPr>
         <w:tc>
           <w:tcPr>
-            <w:tcW w:w="975" w:type="dxa"/>
-          </w:tcPr>
-          <w:p>
-            <w:pPr>
-              <w:spacing w:before="60" w:after="60"/>
+            <w:tcW w:w="967" w:type="dxa"/>
+          </w:tcPr>
+          <w:p>
+            <w:pPr>
+              <w:spacing w:after="0"/>
               <w:jc w:val="right"/>
               <w:rPr>
                 <w:rFonts w:eastAsia="Calibri"/>
@@ -9228,11 +9187,11 @@
         </w:tc>
         <w:tc>
           <w:tcPr>
-            <w:tcW w:w="5385" w:type="dxa"/>
-          </w:tcPr>
-          <w:p>
-            <w:pPr>
-              <w:spacing w:before="60" w:after="60"/>
+            <w:tcW w:w="5349" w:type="dxa"/>
+          </w:tcPr>
+          <w:p>
+            <w:pPr>
+              <w:spacing w:after="0"/>
               <w:rPr>
                 <w:rFonts w:eastAsia="Calibri"/>
                 <w:szCs w:val="20"/>
@@ -9249,11 +9208,11 @@
         </w:tc>
         <w:tc>
           <w:tcPr>
-            <w:tcW w:w="870" w:type="dxa"/>
-          </w:tcPr>
-          <w:p>
-            <w:pPr>
-              <w:spacing w:before="60" w:after="60"/>
+            <w:tcW w:w="864" w:type="dxa"/>
+          </w:tcPr>
+          <w:p>
+            <w:pPr>
+              <w:spacing w:after="0"/>
               <w:jc w:val="right"/>
               <w:rPr>
                 <w:rFonts w:eastAsia="Calibri"/>
@@ -9271,11 +9230,11 @@
         </w:tc>
         <w:tc>
           <w:tcPr>
-            <w:tcW w:w="1005" w:type="dxa"/>
-          </w:tcPr>
-          <w:p>
-            <w:pPr>
-              <w:spacing w:before="60" w:after="60"/>
+            <w:tcW w:w="997" w:type="dxa"/>
+          </w:tcPr>
+          <w:p>
+            <w:pPr>
+              <w:spacing w:after="0"/>
               <w:jc w:val="right"/>
               <w:rPr>
                 <w:rFonts w:eastAsia="Calibri"/>
@@ -9286,11 +9245,11 @@
         </w:tc>
         <w:tc>
           <w:tcPr>
-            <w:tcW w:w="915" w:type="dxa"/>
-          </w:tcPr>
-          <w:p>
-            <w:pPr>
-              <w:spacing w:before="60" w:after="60"/>
+            <w:tcW w:w="909" w:type="dxa"/>
+          </w:tcPr>
+          <w:p>
+            <w:pPr>
+              <w:spacing w:after="0"/>
               <w:jc w:val="right"/>
               <w:rPr>
                 <w:rFonts w:eastAsia="Calibri"/>
@@ -9302,15 +9261,15 @@
       </w:tr>
       <w:tr>
         <w:trPr>
-          <w:trHeight w:val="300"/>
+          <w:trHeight w:val="289"/>
         </w:trPr>
         <w:tc>
           <w:tcPr>
-            <w:tcW w:w="975" w:type="dxa"/>
-          </w:tcPr>
-          <w:p>
-            <w:pPr>
-              <w:spacing w:before="60" w:after="60"/>
+            <w:tcW w:w="967" w:type="dxa"/>
+          </w:tcPr>
+          <w:p>
+            <w:pPr>
+              <w:spacing w:after="0"/>
               <w:jc w:val="right"/>
               <w:rPr>
                 <w:rFonts w:eastAsia="Calibri"/>
@@ -9328,11 +9287,11 @@
         </w:tc>
         <w:tc>
           <w:tcPr>
-            <w:tcW w:w="5385" w:type="dxa"/>
-          </w:tcPr>
-          <w:p>
-            <w:pPr>
-              <w:spacing w:before="60" w:after="60"/>
+            <w:tcW w:w="5349" w:type="dxa"/>
+          </w:tcPr>
+          <w:p>
+            <w:pPr>
+              <w:spacing w:after="0"/>
               <w:rPr>
                 <w:rFonts w:eastAsia="Calibri"/>
                 <w:szCs w:val="20"/>
@@ -9349,11 +9308,11 @@
         </w:tc>
         <w:tc>
           <w:tcPr>
-            <w:tcW w:w="870" w:type="dxa"/>
-          </w:tcPr>
-          <w:p>
-            <w:pPr>
-              <w:spacing w:before="60" w:after="60"/>
+            <w:tcW w:w="864" w:type="dxa"/>
+          </w:tcPr>
+          <w:p>
+            <w:pPr>
+              <w:spacing w:after="0"/>
               <w:jc w:val="right"/>
               <w:rPr>
                 <w:rFonts w:eastAsia="Calibri"/>
@@ -9371,11 +9330,11 @@
         </w:tc>
         <w:tc>
           <w:tcPr>
-            <w:tcW w:w="1005" w:type="dxa"/>
-          </w:tcPr>
-          <w:p>
-            <w:pPr>
-              <w:spacing w:before="60" w:after="60"/>
+            <w:tcW w:w="997" w:type="dxa"/>
+          </w:tcPr>
+          <w:p>
+            <w:pPr>
+              <w:spacing w:after="0"/>
               <w:jc w:val="right"/>
               <w:rPr>
                 <w:rFonts w:eastAsia="Calibri"/>
@@ -9386,11 +9345,11 @@
         </w:tc>
         <w:tc>
           <w:tcPr>
-            <w:tcW w:w="915" w:type="dxa"/>
-          </w:tcPr>
-          <w:p>
-            <w:pPr>
-              <w:spacing w:before="60" w:after="60"/>
+            <w:tcW w:w="909" w:type="dxa"/>
+          </w:tcPr>
+          <w:p>
+            <w:pPr>
+              <w:spacing w:after="0"/>
               <w:jc w:val="right"/>
               <w:rPr>
                 <w:rFonts w:eastAsia="Calibri"/>
@@ -9402,15 +9361,15 @@
       </w:tr>
       <w:tr>
         <w:trPr>
-          <w:trHeight w:val="300"/>
+          <w:trHeight w:val="289"/>
         </w:trPr>
         <w:tc>
           <w:tcPr>
-            <w:tcW w:w="975" w:type="dxa"/>
-          </w:tcPr>
-          <w:p>
-            <w:pPr>
-              <w:spacing w:before="60" w:after="60"/>
+            <w:tcW w:w="967" w:type="dxa"/>
+          </w:tcPr>
+          <w:p>
+            <w:pPr>
+              <w:spacing w:after="0"/>
               <w:jc w:val="right"/>
               <w:rPr>
                 <w:rFonts w:eastAsia="Calibri"/>
@@ -9428,11 +9387,11 @@
         </w:tc>
         <w:tc>
           <w:tcPr>
-            <w:tcW w:w="5385" w:type="dxa"/>
-          </w:tcPr>
-          <w:p>
-            <w:pPr>
-              <w:spacing w:before="60" w:after="60"/>
+            <w:tcW w:w="5349" w:type="dxa"/>
+          </w:tcPr>
+          <w:p>
+            <w:pPr>
+              <w:spacing w:after="0"/>
               <w:rPr>
                 <w:rFonts w:eastAsia="Calibri"/>
                 <w:szCs w:val="20"/>
@@ -9449,11 +9408,11 @@
         </w:tc>
         <w:tc>
           <w:tcPr>
-            <w:tcW w:w="870" w:type="dxa"/>
-          </w:tcPr>
-          <w:p>
-            <w:pPr>
-              <w:spacing w:before="60" w:after="60"/>
+            <w:tcW w:w="864" w:type="dxa"/>
+          </w:tcPr>
+          <w:p>
+            <w:pPr>
+              <w:spacing w:after="0"/>
               <w:jc w:val="right"/>
               <w:rPr>
                 <w:rFonts w:eastAsia="Calibri"/>
@@ -9471,11 +9430,11 @@
         </w:tc>
         <w:tc>
           <w:tcPr>
-            <w:tcW w:w="1005" w:type="dxa"/>
-          </w:tcPr>
-          <w:p>
-            <w:pPr>
-              <w:spacing w:before="60" w:after="60"/>
+            <w:tcW w:w="997" w:type="dxa"/>
+          </w:tcPr>
+          <w:p>
+            <w:pPr>
+              <w:spacing w:after="0"/>
               <w:jc w:val="right"/>
               <w:rPr>
                 <w:rFonts w:eastAsia="Calibri"/>
@@ -9486,11 +9445,11 @@
         </w:tc>
         <w:tc>
           <w:tcPr>
-            <w:tcW w:w="915" w:type="dxa"/>
-          </w:tcPr>
-          <w:p>
-            <w:pPr>
-              <w:spacing w:before="60" w:after="60"/>
+            <w:tcW w:w="909" w:type="dxa"/>
+          </w:tcPr>
+          <w:p>
+            <w:pPr>
+              <w:spacing w:after="0"/>
               <w:jc w:val="right"/>
               <w:rPr>
                 <w:rFonts w:eastAsia="Calibri"/>
@@ -9502,15 +9461,15 @@
       </w:tr>
       <w:tr>
         <w:trPr>
-          <w:trHeight w:val="300"/>
+          <w:trHeight w:val="289"/>
         </w:trPr>
         <w:tc>
           <w:tcPr>
-            <w:tcW w:w="975" w:type="dxa"/>
-          </w:tcPr>
-          <w:p>
-            <w:pPr>
-              <w:spacing w:before="60" w:after="60"/>
+            <w:tcW w:w="967" w:type="dxa"/>
+          </w:tcPr>
+          <w:p>
+            <w:pPr>
+              <w:spacing w:after="0"/>
               <w:jc w:val="right"/>
               <w:rPr>
                 <w:rFonts w:eastAsia="Calibri"/>
@@ -9528,11 +9487,11 @@
         </w:tc>
         <w:tc>
           <w:tcPr>
-            <w:tcW w:w="5385" w:type="dxa"/>
-          </w:tcPr>
-          <w:p>
-            <w:pPr>
-              <w:spacing w:before="60" w:after="60"/>
+            <w:tcW w:w="5349" w:type="dxa"/>
+          </w:tcPr>
+          <w:p>
+            <w:pPr>
+              <w:spacing w:after="0"/>
               <w:rPr>
                 <w:rFonts w:eastAsia="Calibri"/>
                 <w:szCs w:val="20"/>
@@ -9549,11 +9508,11 @@
         </w:tc>
         <w:tc>
           <w:tcPr>
-            <w:tcW w:w="870" w:type="dxa"/>
-          </w:tcPr>
-          <w:p>
-            <w:pPr>
-              <w:spacing w:before="60" w:after="60"/>
+            <w:tcW w:w="864" w:type="dxa"/>
+          </w:tcPr>
+          <w:p>
+            <w:pPr>
+              <w:spacing w:after="0"/>
               <w:jc w:val="right"/>
               <w:rPr>
                 <w:rFonts w:eastAsia="Calibri"/>
@@ -9571,11 +9530,11 @@
         </w:tc>
         <w:tc>
           <w:tcPr>
-            <w:tcW w:w="1005" w:type="dxa"/>
-          </w:tcPr>
-          <w:p>
-            <w:pPr>
-              <w:spacing w:before="60" w:after="60"/>
+            <w:tcW w:w="997" w:type="dxa"/>
+          </w:tcPr>
+          <w:p>
+            <w:pPr>
+              <w:spacing w:after="0"/>
               <w:jc w:val="right"/>
               <w:rPr>
                 <w:rFonts w:eastAsia="Calibri"/>
@@ -9586,11 +9545,11 @@
         </w:tc>
         <w:tc>
           <w:tcPr>
-            <w:tcW w:w="915" w:type="dxa"/>
-          </w:tcPr>
-          <w:p>
-            <w:pPr>
-              <w:spacing w:before="60" w:after="60"/>
+            <w:tcW w:w="909" w:type="dxa"/>
+          </w:tcPr>
+          <w:p>
+            <w:pPr>
+              <w:spacing w:after="0"/>
               <w:jc w:val="right"/>
               <w:rPr>
                 <w:rFonts w:eastAsia="Calibri"/>
@@ -9602,15 +9561,15 @@
       </w:tr>
       <w:tr>
         <w:trPr>
-          <w:trHeight w:val="300"/>
+          <w:trHeight w:val="289"/>
         </w:trPr>
         <w:tc>
           <w:tcPr>
-            <w:tcW w:w="975" w:type="dxa"/>
-          </w:tcPr>
-          <w:p>
-            <w:pPr>
-              <w:spacing w:before="60" w:after="60"/>
+            <w:tcW w:w="967" w:type="dxa"/>
+          </w:tcPr>
+          <w:p>
+            <w:pPr>
+              <w:spacing w:after="0"/>
               <w:jc w:val="right"/>
               <w:rPr>
                 <w:rFonts w:eastAsia="Calibri"/>
@@ -9628,11 +9587,11 @@
         </w:tc>
         <w:tc>
           <w:tcPr>
-            <w:tcW w:w="5385" w:type="dxa"/>
-          </w:tcPr>
-          <w:p>
-            <w:pPr>
-              <w:spacing w:before="60" w:after="60"/>
+            <w:tcW w:w="5349" w:type="dxa"/>
+          </w:tcPr>
+          <w:p>
+            <w:pPr>
+              <w:spacing w:after="0"/>
               <w:rPr>
                 <w:rFonts w:eastAsia="Calibri"/>
                 <w:szCs w:val="20"/>
@@ -9649,11 +9608,11 @@
         </w:tc>
         <w:tc>
           <w:tcPr>
-            <w:tcW w:w="870" w:type="dxa"/>
-          </w:tcPr>
-          <w:p>
-            <w:pPr>
-              <w:spacing w:before="60" w:after="60"/>
+            <w:tcW w:w="864" w:type="dxa"/>
+          </w:tcPr>
+          <w:p>
+            <w:pPr>
+              <w:spacing w:after="0"/>
               <w:jc w:val="right"/>
               <w:rPr>
                 <w:rFonts w:eastAsia="Calibri"/>
@@ -9671,11 +9630,11 @@
         </w:tc>
         <w:tc>
           <w:tcPr>
-            <w:tcW w:w="1005" w:type="dxa"/>
-          </w:tcPr>
-          <w:p>
-            <w:pPr>
-              <w:spacing w:before="60" w:after="60"/>
+            <w:tcW w:w="997" w:type="dxa"/>
+          </w:tcPr>
+          <w:p>
+            <w:pPr>
+              <w:spacing w:after="0"/>
               <w:jc w:val="right"/>
               <w:rPr>
                 <w:rFonts w:eastAsia="Calibri"/>
@@ -9686,11 +9645,11 @@
         </w:tc>
         <w:tc>
           <w:tcPr>
-            <w:tcW w:w="915" w:type="dxa"/>
-          </w:tcPr>
-          <w:p>
-            <w:pPr>
-              <w:spacing w:before="60" w:after="60"/>
+            <w:tcW w:w="909" w:type="dxa"/>
+          </w:tcPr>
+          <w:p>
+            <w:pPr>
+              <w:spacing w:after="0"/>
               <w:jc w:val="right"/>
               <w:rPr>
                 <w:rFonts w:eastAsia="Calibri"/>
@@ -9702,15 +9661,15 @@
       </w:tr>
       <w:tr>
         <w:trPr>
-          <w:trHeight w:val="300"/>
+          <w:trHeight w:val="289"/>
         </w:trPr>
         <w:tc>
           <w:tcPr>
-            <w:tcW w:w="975" w:type="dxa"/>
-          </w:tcPr>
-          <w:p>
-            <w:pPr>
-              <w:spacing w:before="60" w:after="60"/>
+            <w:tcW w:w="967" w:type="dxa"/>
+          </w:tcPr>
+          <w:p>
+            <w:pPr>
+              <w:spacing w:after="0"/>
               <w:jc w:val="right"/>
               <w:rPr>
                 <w:rFonts w:eastAsia="Calibri"/>
@@ -9728,11 +9687,11 @@
         </w:tc>
         <w:tc>
           <w:tcPr>
-            <w:tcW w:w="5385" w:type="dxa"/>
-          </w:tcPr>
-          <w:p>
-            <w:pPr>
-              <w:spacing w:before="60" w:after="60"/>
+            <w:tcW w:w="5349" w:type="dxa"/>
+          </w:tcPr>
+          <w:p>
+            <w:pPr>
+              <w:spacing w:after="0"/>
               <w:rPr>
                 <w:rFonts w:eastAsia="Calibri"/>
                 <w:szCs w:val="20"/>
@@ -9749,11 +9708,11 @@
         </w:tc>
         <w:tc>
           <w:tcPr>
-            <w:tcW w:w="870" w:type="dxa"/>
-          </w:tcPr>
-          <w:p>
-            <w:pPr>
-              <w:spacing w:before="60" w:after="60"/>
+            <w:tcW w:w="864" w:type="dxa"/>
+          </w:tcPr>
+          <w:p>
+            <w:pPr>
+              <w:spacing w:after="0"/>
               <w:jc w:val="right"/>
               <w:rPr>
                 <w:rFonts w:eastAsia="Calibri"/>
@@ -9771,11 +9730,11 @@
         </w:tc>
         <w:tc>
           <w:tcPr>
-            <w:tcW w:w="1005" w:type="dxa"/>
-          </w:tcPr>
-          <w:p>
-            <w:pPr>
-              <w:spacing w:before="60" w:after="60"/>
+            <w:tcW w:w="997" w:type="dxa"/>
+          </w:tcPr>
+          <w:p>
+            <w:pPr>
+              <w:spacing w:after="0"/>
               <w:jc w:val="right"/>
               <w:rPr>
                 <w:rFonts w:eastAsia="Calibri"/>
@@ -9786,11 +9745,11 @@
         </w:tc>
         <w:tc>
           <w:tcPr>
-            <w:tcW w:w="915" w:type="dxa"/>
-          </w:tcPr>
-          <w:p>
-            <w:pPr>
-              <w:spacing w:before="60" w:after="60"/>
+            <w:tcW w:w="909" w:type="dxa"/>
+          </w:tcPr>
+          <w:p>
+            <w:pPr>
+              <w:spacing w:after="0"/>
               <w:jc w:val="right"/>
               <w:rPr>
                 <w:rFonts w:eastAsia="Calibri"/>
@@ -9802,15 +9761,15 @@
       </w:tr>
       <w:tr>
         <w:trPr>
-          <w:trHeight w:val="300"/>
+          <w:trHeight w:val="289"/>
         </w:trPr>
         <w:tc>
           <w:tcPr>
-            <w:tcW w:w="975" w:type="dxa"/>
-          </w:tcPr>
-          <w:p>
-            <w:pPr>
-              <w:spacing w:before="60" w:after="60"/>
+            <w:tcW w:w="967" w:type="dxa"/>
+          </w:tcPr>
+          <w:p>
+            <w:pPr>
+              <w:spacing w:after="0"/>
               <w:jc w:val="right"/>
               <w:rPr>
                 <w:rFonts w:eastAsia="Calibri"/>
@@ -9828,11 +9787,11 @@
         </w:tc>
         <w:tc>
           <w:tcPr>
-            <w:tcW w:w="5385" w:type="dxa"/>
-          </w:tcPr>
-          <w:p>
-            <w:pPr>
-              <w:spacing w:before="60" w:after="60"/>
+            <w:tcW w:w="5349" w:type="dxa"/>
+          </w:tcPr>
+          <w:p>
+            <w:pPr>
+              <w:spacing w:after="0"/>
               <w:rPr>
                 <w:rFonts w:eastAsia="Calibri"/>
                 <w:szCs w:val="20"/>
@@ -9849,11 +9808,11 @@
         </w:tc>
         <w:tc>
           <w:tcPr>
-            <w:tcW w:w="870" w:type="dxa"/>
-          </w:tcPr>
-          <w:p>
-            <w:pPr>
-              <w:spacing w:before="60" w:after="60"/>
+            <w:tcW w:w="864" w:type="dxa"/>
+          </w:tcPr>
+          <w:p>
+            <w:pPr>
+              <w:spacing w:after="0"/>
               <w:jc w:val="right"/>
               <w:rPr>
                 <w:rFonts w:eastAsia="Calibri"/>
@@ -9871,11 +9830,11 @@
         </w:tc>
         <w:tc>
           <w:tcPr>
-            <w:tcW w:w="1005" w:type="dxa"/>
-          </w:tcPr>
-          <w:p>
-            <w:pPr>
-              <w:spacing w:before="60" w:after="60"/>
+            <w:tcW w:w="997" w:type="dxa"/>
+          </w:tcPr>
+          <w:p>
+            <w:pPr>
+              <w:spacing w:after="0"/>
               <w:jc w:val="right"/>
               <w:rPr>
                 <w:rFonts w:eastAsia="Calibri"/>
@@ -9886,11 +9845,11 @@
         </w:tc>
         <w:tc>
           <w:tcPr>
-            <w:tcW w:w="915" w:type="dxa"/>
-          </w:tcPr>
-          <w:p>
-            <w:pPr>
-              <w:spacing w:before="60" w:after="60"/>
+            <w:tcW w:w="909" w:type="dxa"/>
+          </w:tcPr>
+          <w:p>
+            <w:pPr>
+              <w:spacing w:after="0"/>
               <w:jc w:val="right"/>
               <w:rPr>
                 <w:rFonts w:eastAsia="Calibri"/>
@@ -9902,15 +9861,15 @@
       </w:tr>
       <w:tr>
         <w:trPr>
-          <w:trHeight w:val="300"/>
+          <w:trHeight w:val="289"/>
         </w:trPr>
         <w:tc>
           <w:tcPr>
-            <w:tcW w:w="975" w:type="dxa"/>
-          </w:tcPr>
-          <w:p>
-            <w:pPr>
-              <w:spacing w:before="60" w:after="60"/>
+            <w:tcW w:w="967" w:type="dxa"/>
+          </w:tcPr>
+          <w:p>
+            <w:pPr>
+              <w:spacing w:after="0"/>
               <w:jc w:val="right"/>
               <w:rPr>
                 <w:rFonts w:eastAsia="Calibri"/>
@@ -9928,11 +9887,11 @@
         </w:tc>
         <w:tc>
           <w:tcPr>
-            <w:tcW w:w="5385" w:type="dxa"/>
-          </w:tcPr>
-          <w:p>
-            <w:pPr>
-              <w:spacing w:before="60" w:after="60"/>
+            <w:tcW w:w="5349" w:type="dxa"/>
+          </w:tcPr>
+          <w:p>
+            <w:pPr>
+              <w:spacing w:after="0"/>
               <w:rPr>
                 <w:rFonts w:eastAsia="Calibri"/>
                 <w:szCs w:val="20"/>
@@ -9949,11 +9908,11 @@
         </w:tc>
         <w:tc>
           <w:tcPr>
-            <w:tcW w:w="870" w:type="dxa"/>
-          </w:tcPr>
-          <w:p>
-            <w:pPr>
-              <w:spacing w:before="60" w:after="60"/>
+            <w:tcW w:w="864" w:type="dxa"/>
+          </w:tcPr>
+          <w:p>
+            <w:pPr>
+              <w:spacing w:after="0"/>
               <w:jc w:val="right"/>
               <w:rPr>
                 <w:rFonts w:eastAsia="Calibri"/>
@@ -9971,11 +9930,11 @@
         </w:tc>
         <w:tc>
           <w:tcPr>
-            <w:tcW w:w="1005" w:type="dxa"/>
-          </w:tcPr>
-          <w:p>
-            <w:pPr>
-              <w:spacing w:before="60" w:after="60"/>
+            <w:tcW w:w="997" w:type="dxa"/>
+          </w:tcPr>
+          <w:p>
+            <w:pPr>
+              <w:spacing w:after="0"/>
               <w:jc w:val="right"/>
               <w:rPr>
                 <w:rFonts w:eastAsia="Calibri"/>
@@ -9986,11 +9945,11 @@
         </w:tc>
         <w:tc>
           <w:tcPr>
-            <w:tcW w:w="915" w:type="dxa"/>
-          </w:tcPr>
-          <w:p>
-            <w:pPr>
-              <w:spacing w:before="60" w:after="60"/>
+            <w:tcW w:w="909" w:type="dxa"/>
+          </w:tcPr>
+          <w:p>
+            <w:pPr>
+              <w:spacing w:after="0"/>
               <w:jc w:val="right"/>
               <w:rPr>
                 <w:rFonts w:eastAsia="Calibri"/>
@@ -10002,16 +9961,16 @@
       </w:tr>
       <w:tr>
         <w:trPr>
-          <w:trHeight w:val="300"/>
+          <w:trHeight w:val="289"/>
         </w:trPr>
         <w:tc>
           <w:tcPr>
-            <w:tcW w:w="975" w:type="dxa"/>
+            <w:tcW w:w="967" w:type="dxa"/>
             <w:shd w:val="clear" w:color="auto" w:fill="E7E6E6" w:themeFill="background2"/>
           </w:tcPr>
           <w:p>
             <w:pPr>
-              <w:spacing w:before="60" w:after="60"/>
+              <w:spacing w:after="0"/>
               <w:jc w:val="center"/>
               <w:rPr>
                 <w:rFonts w:eastAsia="Calibri"/>
@@ -10029,12 +9988,12 @@
         </w:tc>
         <w:tc>
           <w:tcPr>
-            <w:tcW w:w="5385" w:type="dxa"/>
+            <w:tcW w:w="5349" w:type="dxa"/>
             <w:shd w:val="clear" w:color="auto" w:fill="E7E6E6" w:themeFill="background2"/>
           </w:tcPr>
           <w:p>
             <w:pPr>
-              <w:spacing w:before="60" w:after="60"/>
+              <w:spacing w:after="0"/>
               <w:rPr>
                 <w:rFonts w:eastAsia="Calibri"/>
                 <w:szCs w:val="20"/>
@@ -10051,12 +10010,12 @@
         </w:tc>
         <w:tc>
           <w:tcPr>
-            <w:tcW w:w="870" w:type="dxa"/>
+            <w:tcW w:w="864" w:type="dxa"/>
             <w:shd w:val="clear" w:color="auto" w:fill="E7E6E6" w:themeFill="background2"/>
           </w:tcPr>
           <w:p>
             <w:pPr>
-              <w:spacing w:before="60" w:after="60"/>
+              <w:spacing w:after="0"/>
               <w:jc w:val="right"/>
               <w:rPr>
                 <w:rFonts w:eastAsia="Calibri"/>
@@ -10067,12 +10026,12 @@
         </w:tc>
         <w:tc>
           <w:tcPr>
-            <w:tcW w:w="1005" w:type="dxa"/>
+            <w:tcW w:w="997" w:type="dxa"/>
             <w:shd w:val="clear" w:color="auto" w:fill="E7E6E6" w:themeFill="background2"/>
           </w:tcPr>
           <w:p>
             <w:pPr>
-              <w:spacing w:before="60" w:after="60"/>
+              <w:spacing w:after="0"/>
               <w:jc w:val="right"/>
               <w:rPr>
                 <w:rFonts w:eastAsia="Calibri"/>
@@ -10090,12 +10049,12 @@
         </w:tc>
         <w:tc>
           <w:tcPr>
-            <w:tcW w:w="915" w:type="dxa"/>
+            <w:tcW w:w="909" w:type="dxa"/>
             <w:shd w:val="clear" w:color="auto" w:fill="E7E6E6" w:themeFill="background2"/>
           </w:tcPr>
           <w:p>
             <w:pPr>
-              <w:spacing w:before="60" w:after="60"/>
+              <w:spacing w:after="0"/>
               <w:jc w:val="right"/>
               <w:rPr>
                 <w:rFonts w:eastAsia="Calibri"/>
@@ -10107,15 +10066,15 @@
       </w:tr>
       <w:tr>
         <w:trPr>
-          <w:trHeight w:val="300"/>
+          <w:trHeight w:val="289"/>
         </w:trPr>
         <w:tc>
           <w:tcPr>
-            <w:tcW w:w="975" w:type="dxa"/>
-          </w:tcPr>
-          <w:p>
-            <w:pPr>
-              <w:spacing w:before="60" w:after="60"/>
+            <w:tcW w:w="967" w:type="dxa"/>
+          </w:tcPr>
+          <w:p>
+            <w:pPr>
+              <w:spacing w:after="0"/>
               <w:jc w:val="right"/>
               <w:rPr>
                 <w:rFonts w:eastAsia="Calibri"/>
@@ -10133,11 +10092,11 @@
         </w:tc>
         <w:tc>
           <w:tcPr>
-            <w:tcW w:w="5385" w:type="dxa"/>
-          </w:tcPr>
-          <w:p>
-            <w:pPr>
-              <w:spacing w:before="60" w:after="60"/>
+            <w:tcW w:w="5349" w:type="dxa"/>
+          </w:tcPr>
+          <w:p>
+            <w:pPr>
+              <w:spacing w:after="0"/>
               <w:rPr>
                 <w:rFonts w:eastAsia="Calibri"/>
                 <w:szCs w:val="20"/>
@@ -10154,11 +10113,11 @@
         </w:tc>
         <w:tc>
           <w:tcPr>
-            <w:tcW w:w="870" w:type="dxa"/>
-          </w:tcPr>
-          <w:p>
-            <w:pPr>
-              <w:spacing w:before="60" w:after="60"/>
+            <w:tcW w:w="864" w:type="dxa"/>
+          </w:tcPr>
+          <w:p>
+            <w:pPr>
+              <w:spacing w:after="0"/>
               <w:jc w:val="right"/>
               <w:rPr>
                 <w:rFonts w:eastAsia="Calibri"/>
@@ -10169,11 +10128,11 @@
         </w:tc>
         <w:tc>
           <w:tcPr>
-            <w:tcW w:w="1005" w:type="dxa"/>
-          </w:tcPr>
-          <w:p>
-            <w:pPr>
-              <w:spacing w:before="60" w:after="60"/>
+            <w:tcW w:w="997" w:type="dxa"/>
+          </w:tcPr>
+          <w:p>
+            <w:pPr>
+              <w:spacing w:after="0"/>
               <w:jc w:val="right"/>
               <w:rPr>
                 <w:rFonts w:eastAsia="Calibri"/>
@@ -10191,11 +10150,11 @@
         </w:tc>
         <w:tc>
           <w:tcPr>
-            <w:tcW w:w="915" w:type="dxa"/>
-          </w:tcPr>
-          <w:p>
-            <w:pPr>
-              <w:spacing w:before="60" w:after="60"/>
+            <w:tcW w:w="909" w:type="dxa"/>
+          </w:tcPr>
+          <w:p>
+            <w:pPr>
+              <w:spacing w:after="0"/>
               <w:jc w:val="right"/>
               <w:rPr>
                 <w:rFonts w:eastAsia="Calibri"/>
@@ -10207,15 +10166,15 @@
       </w:tr>
       <w:tr>
         <w:trPr>
-          <w:trHeight w:val="300"/>
+          <w:trHeight w:val="289"/>
         </w:trPr>
         <w:tc>
           <w:tcPr>
-            <w:tcW w:w="975" w:type="dxa"/>
-          </w:tcPr>
-          <w:p>
-            <w:pPr>
-              <w:spacing w:before="60" w:after="60"/>
+            <w:tcW w:w="967" w:type="dxa"/>
+          </w:tcPr>
+          <w:p>
+            <w:pPr>
+              <w:spacing w:after="0"/>
               <w:jc w:val="right"/>
               <w:rPr>
                 <w:rFonts w:eastAsia="Calibri"/>
@@ -10233,11 +10192,11 @@
         </w:tc>
         <w:tc>
           <w:tcPr>
-            <w:tcW w:w="5385" w:type="dxa"/>
-          </w:tcPr>
-          <w:p>
-            <w:pPr>
-              <w:spacing w:before="60" w:after="60"/>
+            <w:tcW w:w="5349" w:type="dxa"/>
+          </w:tcPr>
+          <w:p>
+            <w:pPr>
+              <w:spacing w:after="0"/>
               <w:rPr>
                 <w:rFonts w:eastAsia="Calibri"/>
                 <w:szCs w:val="20"/>
@@ -10254,11 +10213,11 @@
         </w:tc>
         <w:tc>
           <w:tcPr>
-            <w:tcW w:w="870" w:type="dxa"/>
-          </w:tcPr>
-          <w:p>
-            <w:pPr>
-              <w:spacing w:before="60" w:after="60"/>
+            <w:tcW w:w="864" w:type="dxa"/>
+          </w:tcPr>
+          <w:p>
+            <w:pPr>
+              <w:spacing w:after="0"/>
               <w:jc w:val="right"/>
               <w:rPr>
                 <w:rFonts w:eastAsia="Calibri"/>
@@ -10269,11 +10228,11 @@
         </w:tc>
         <w:tc>
           <w:tcPr>
-            <w:tcW w:w="1005" w:type="dxa"/>
-          </w:tcPr>
-          <w:p>
-            <w:pPr>
-              <w:spacing w:before="60" w:after="60"/>
+            <w:tcW w:w="997" w:type="dxa"/>
+          </w:tcPr>
+          <w:p>
+            <w:pPr>
+              <w:spacing w:after="0"/>
               <w:jc w:val="right"/>
               <w:rPr>
                 <w:rFonts w:eastAsia="Calibri"/>
@@ -10291,11 +10250,11 @@
         </w:tc>
         <w:tc>
           <w:tcPr>
-            <w:tcW w:w="915" w:type="dxa"/>
-          </w:tcPr>
-          <w:p>
-            <w:pPr>
-              <w:spacing w:before="60" w:after="60"/>
+            <w:tcW w:w="909" w:type="dxa"/>
+          </w:tcPr>
+          <w:p>
+            <w:pPr>
+              <w:spacing w:after="0"/>
               <w:jc w:val="right"/>
               <w:rPr>
                 <w:rFonts w:eastAsia="Calibri"/>
@@ -10307,15 +10266,15 @@
       </w:tr>
       <w:tr>
         <w:trPr>
-          <w:trHeight w:val="300"/>
+          <w:trHeight w:val="289"/>
         </w:trPr>
         <w:tc>
           <w:tcPr>
-            <w:tcW w:w="975" w:type="dxa"/>
-          </w:tcPr>
-          <w:p>
-            <w:pPr>
-              <w:spacing w:before="60" w:after="60"/>
+            <w:tcW w:w="967" w:type="dxa"/>
+          </w:tcPr>
+          <w:p>
+            <w:pPr>
+              <w:spacing w:after="0"/>
               <w:jc w:val="right"/>
               <w:rPr>
                 <w:rFonts w:eastAsia="Calibri"/>
@@ -10333,11 +10292,11 @@
         </w:tc>
         <w:tc>
           <w:tcPr>
-            <w:tcW w:w="5385" w:type="dxa"/>
-          </w:tcPr>
-          <w:p>
-            <w:pPr>
-              <w:spacing w:before="60" w:after="60"/>
+            <w:tcW w:w="5349" w:type="dxa"/>
+          </w:tcPr>
+          <w:p>
+            <w:pPr>
+              <w:spacing w:after="0"/>
               <w:rPr>
                 <w:rFonts w:eastAsia="Calibri"/>
                 <w:szCs w:val="20"/>
@@ -10354,11 +10313,11 @@
         </w:tc>
         <w:tc>
           <w:tcPr>
-            <w:tcW w:w="870" w:type="dxa"/>
-          </w:tcPr>
-          <w:p>
-            <w:pPr>
-              <w:spacing w:before="60" w:after="60"/>
+            <w:tcW w:w="864" w:type="dxa"/>
+          </w:tcPr>
+          <w:p>
+            <w:pPr>
+              <w:spacing w:after="0"/>
               <w:jc w:val="right"/>
               <w:rPr>
                 <w:rFonts w:eastAsia="Calibri"/>
@@ -10369,11 +10328,11 @@
         </w:tc>
         <w:tc>
           <w:tcPr>
-            <w:tcW w:w="1005" w:type="dxa"/>
-          </w:tcPr>
-          <w:p>
-            <w:pPr>
-              <w:spacing w:before="60" w:after="60"/>
+            <w:tcW w:w="997" w:type="dxa"/>
+          </w:tcPr>
+          <w:p>
+            <w:pPr>
+              <w:spacing w:after="0"/>
               <w:jc w:val="right"/>
               <w:rPr>
                 <w:rFonts w:eastAsia="Calibri"/>
@@ -10391,11 +10350,11 @@
         </w:tc>
         <w:tc>
           <w:tcPr>
-            <w:tcW w:w="915" w:type="dxa"/>
-          </w:tcPr>
-          <w:p>
-            <w:pPr>
-              <w:spacing w:before="60" w:after="60"/>
+            <w:tcW w:w="909" w:type="dxa"/>
+          </w:tcPr>
+          <w:p>
+            <w:pPr>
+              <w:spacing w:after="0"/>
               <w:jc w:val="right"/>
               <w:rPr>
                 <w:rFonts w:eastAsia="Calibri"/>
@@ -10407,15 +10366,15 @@
       </w:tr>
       <w:tr>
         <w:trPr>
-          <w:trHeight w:val="300"/>
+          <w:trHeight w:val="289"/>
         </w:trPr>
         <w:tc>
           <w:tcPr>
-            <w:tcW w:w="975" w:type="dxa"/>
-          </w:tcPr>
-          <w:p>
-            <w:pPr>
-              <w:spacing w:before="60" w:after="60"/>
+            <w:tcW w:w="967" w:type="dxa"/>
+          </w:tcPr>
+          <w:p>
+            <w:pPr>
+              <w:spacing w:after="0"/>
               <w:jc w:val="right"/>
               <w:rPr>
                 <w:rFonts w:eastAsia="Calibri"/>
@@ -10433,11 +10392,11 @@
         </w:tc>
         <w:tc>
           <w:tcPr>
-            <w:tcW w:w="5385" w:type="dxa"/>
-          </w:tcPr>
-          <w:p>
-            <w:pPr>
-              <w:spacing w:before="60" w:after="60"/>
+            <w:tcW w:w="5349" w:type="dxa"/>
+          </w:tcPr>
+          <w:p>
+            <w:pPr>
+              <w:spacing w:after="0"/>
               <w:rPr>
                 <w:rFonts w:eastAsia="Calibri"/>
                 <w:szCs w:val="20"/>
@@ -10454,11 +10413,11 @@
         </w:tc>
         <w:tc>
           <w:tcPr>
-            <w:tcW w:w="870" w:type="dxa"/>
-          </w:tcPr>
-          <w:p>
-            <w:pPr>
-              <w:spacing w:before="60" w:after="60"/>
+            <w:tcW w:w="864" w:type="dxa"/>
+          </w:tcPr>
+          <w:p>
+            <w:pPr>
+              <w:spacing w:after="0"/>
               <w:jc w:val="right"/>
               <w:rPr>
                 <w:rFonts w:eastAsia="Calibri"/>
@@ -10469,11 +10428,11 @@
         </w:tc>
         <w:tc>
           <w:tcPr>
-            <w:tcW w:w="1005" w:type="dxa"/>
-          </w:tcPr>
-          <w:p>
-            <w:pPr>
-              <w:spacing w:before="60" w:after="60"/>
+            <w:tcW w:w="997" w:type="dxa"/>
+          </w:tcPr>
+          <w:p>
+            <w:pPr>
+              <w:spacing w:after="0"/>
               <w:jc w:val="right"/>
               <w:rPr>
                 <w:rFonts w:eastAsia="Calibri"/>
@@ -10491,11 +10450,11 @@
         </w:tc>
         <w:tc>
           <w:tcPr>
-            <w:tcW w:w="915" w:type="dxa"/>
-          </w:tcPr>
-          <w:p>
-            <w:pPr>
-              <w:spacing w:before="60" w:after="60"/>
+            <w:tcW w:w="909" w:type="dxa"/>
+          </w:tcPr>
+          <w:p>
+            <w:pPr>
+              <w:spacing w:after="0"/>
               <w:jc w:val="right"/>
               <w:rPr>
                 <w:rFonts w:eastAsia="Calibri"/>
@@ -10507,15 +10466,15 @@
       </w:tr>
       <w:tr>
         <w:trPr>
-          <w:trHeight w:val="300"/>
+          <w:trHeight w:val="289"/>
         </w:trPr>
         <w:tc>
           <w:tcPr>
-            <w:tcW w:w="975" w:type="dxa"/>
-          </w:tcPr>
-          <w:p>
-            <w:pPr>
-              <w:spacing w:before="60" w:after="60"/>
+            <w:tcW w:w="967" w:type="dxa"/>
+          </w:tcPr>
+          <w:p>
+            <w:pPr>
+              <w:spacing w:after="0"/>
               <w:jc w:val="right"/>
               <w:rPr>
                 <w:rFonts w:eastAsia="Calibri"/>
@@ -10533,11 +10492,11 @@
         </w:tc>
         <w:tc>
           <w:tcPr>
-            <w:tcW w:w="5385" w:type="dxa"/>
-          </w:tcPr>
-          <w:p>
-            <w:pPr>
-              <w:spacing w:before="60" w:after="60"/>
+            <w:tcW w:w="5349" w:type="dxa"/>
+          </w:tcPr>
+          <w:p>
+            <w:pPr>
+              <w:spacing w:after="0"/>
               <w:rPr>
                 <w:rFonts w:eastAsia="Calibri"/>
                 <w:szCs w:val="20"/>
@@ -10554,11 +10513,11 @@
         </w:tc>
         <w:tc>
           <w:tcPr>
-            <w:tcW w:w="870" w:type="dxa"/>
-          </w:tcPr>
-          <w:p>
-            <w:pPr>
-              <w:spacing w:before="60" w:after="60"/>
+            <w:tcW w:w="864" w:type="dxa"/>
+          </w:tcPr>
+          <w:p>
+            <w:pPr>
+              <w:spacing w:after="0"/>
               <w:jc w:val="right"/>
               <w:rPr>
                 <w:rFonts w:eastAsia="Calibri"/>
@@ -10569,11 +10528,11 @@
         </w:tc>
         <w:tc>
           <w:tcPr>
-            <w:tcW w:w="1005" w:type="dxa"/>
-          </w:tcPr>
-          <w:p>
-            <w:pPr>
-              <w:spacing w:before="60" w:after="60"/>
+            <w:tcW w:w="997" w:type="dxa"/>
+          </w:tcPr>
+          <w:p>
+            <w:pPr>
+              <w:spacing w:after="0"/>
               <w:jc w:val="right"/>
               <w:rPr>
                 <w:rFonts w:eastAsia="Calibri"/>
@@ -10591,11 +10550,11 @@
         </w:tc>
         <w:tc>
           <w:tcPr>
-            <w:tcW w:w="915" w:type="dxa"/>
-          </w:tcPr>
-          <w:p>
-            <w:pPr>
-              <w:spacing w:before="60" w:after="60"/>
+            <w:tcW w:w="909" w:type="dxa"/>
+          </w:tcPr>
+          <w:p>
+            <w:pPr>
+              <w:spacing w:after="0"/>
               <w:jc w:val="right"/>
               <w:rPr>
                 <w:rFonts w:eastAsia="Calibri"/>
@@ -10607,15 +10566,15 @@
       </w:tr>
       <w:tr>
         <w:trPr>
-          <w:trHeight w:val="300"/>
+          <w:trHeight w:val="289"/>
         </w:trPr>
         <w:tc>
           <w:tcPr>
-            <w:tcW w:w="975" w:type="dxa"/>
-          </w:tcPr>
-          <w:p>
-            <w:pPr>
-              <w:spacing w:before="60" w:after="60"/>
+            <w:tcW w:w="967" w:type="dxa"/>
+          </w:tcPr>
+          <w:p>
+            <w:pPr>
+              <w:spacing w:after="0"/>
               <w:jc w:val="right"/>
               <w:rPr>
                 <w:rFonts w:eastAsia="Calibri"/>
@@ -10633,11 +10592,11 @@
         </w:tc>
         <w:tc>
           <w:tcPr>
-            <w:tcW w:w="5385" w:type="dxa"/>
-          </w:tcPr>
-          <w:p>
-            <w:pPr>
-              <w:spacing w:before="60" w:after="60"/>
+            <w:tcW w:w="5349" w:type="dxa"/>
+          </w:tcPr>
+          <w:p>
+            <w:pPr>
+              <w:spacing w:after="0"/>
               <w:rPr>
                 <w:rFonts w:eastAsia="Calibri"/>
                 <w:szCs w:val="20"/>
@@ -10654,11 +10613,11 @@
         </w:tc>
         <w:tc>
           <w:tcPr>
-            <w:tcW w:w="870" w:type="dxa"/>
-          </w:tcPr>
-          <w:p>
-            <w:pPr>
-              <w:spacing w:before="60" w:after="60"/>
+            <w:tcW w:w="864" w:type="dxa"/>
+          </w:tcPr>
+          <w:p>
+            <w:pPr>
+              <w:spacing w:after="0"/>
               <w:jc w:val="right"/>
               <w:rPr>
                 <w:rFonts w:eastAsia="Calibri"/>
@@ -10669,11 +10628,11 @@
         </w:tc>
         <w:tc>
           <w:tcPr>
-            <w:tcW w:w="1005" w:type="dxa"/>
-          </w:tcPr>
-          <w:p>
-            <w:pPr>
-              <w:spacing w:before="60" w:after="60"/>
+            <w:tcW w:w="997" w:type="dxa"/>
+          </w:tcPr>
+          <w:p>
+            <w:pPr>
+              <w:spacing w:after="0"/>
               <w:jc w:val="right"/>
               <w:rPr>
                 <w:rFonts w:eastAsia="Calibri"/>
@@ -10691,11 +10650,11 @@
         </w:tc>
         <w:tc>
           <w:tcPr>
-            <w:tcW w:w="915" w:type="dxa"/>
-          </w:tcPr>
-          <w:p>
-            <w:pPr>
-              <w:spacing w:before="60" w:after="60"/>
+            <w:tcW w:w="909" w:type="dxa"/>
+          </w:tcPr>
+          <w:p>
+            <w:pPr>
+              <w:spacing w:after="0"/>
               <w:jc w:val="right"/>
               <w:rPr>
                 <w:rFonts w:eastAsia="Calibri"/>
@@ -10707,15 +10666,15 @@
       </w:tr>
       <w:tr>
         <w:trPr>
-          <w:trHeight w:val="300"/>
+          <w:trHeight w:val="289"/>
         </w:trPr>
         <w:tc>
           <w:tcPr>
-            <w:tcW w:w="975" w:type="dxa"/>
-          </w:tcPr>
-          <w:p>
-            <w:pPr>
-              <w:spacing w:before="60" w:after="60"/>
+            <w:tcW w:w="967" w:type="dxa"/>
+          </w:tcPr>
+          <w:p>
+            <w:pPr>
+              <w:spacing w:after="0"/>
               <w:jc w:val="right"/>
               <w:rPr>
                 <w:rFonts w:eastAsia="Calibri"/>
@@ -10733,11 +10692,11 @@
         </w:tc>
         <w:tc>
           <w:tcPr>
-            <w:tcW w:w="5385" w:type="dxa"/>
-          </w:tcPr>
-          <w:p>
-            <w:pPr>
-              <w:spacing w:before="60" w:after="60"/>
+            <w:tcW w:w="5349" w:type="dxa"/>
+          </w:tcPr>
+          <w:p>
+            <w:pPr>
+              <w:spacing w:after="0"/>
               <w:rPr>
                 <w:rFonts w:eastAsia="Calibri"/>
                 <w:szCs w:val="20"/>
@@ -10754,11 +10713,11 @@
         </w:tc>
         <w:tc>
           <w:tcPr>
-            <w:tcW w:w="870" w:type="dxa"/>
-          </w:tcPr>
-          <w:p>
-            <w:pPr>
-              <w:spacing w:before="60" w:after="60"/>
+            <w:tcW w:w="864" w:type="dxa"/>
+          </w:tcPr>
+          <w:p>
+            <w:pPr>
+              <w:spacing w:after="0"/>
               <w:jc w:val="right"/>
               <w:rPr>
                 <w:rFonts w:eastAsia="Calibri"/>
@@ -10769,11 +10728,11 @@
         </w:tc>
         <w:tc>
           <w:tcPr>
-            <w:tcW w:w="1005" w:type="dxa"/>
-          </w:tcPr>
-          <w:p>
-            <w:pPr>
-              <w:spacing w:before="60" w:after="60"/>
+            <w:tcW w:w="997" w:type="dxa"/>
+          </w:tcPr>
+          <w:p>
+            <w:pPr>
+              <w:spacing w:after="0"/>
               <w:jc w:val="right"/>
               <w:rPr>
                 <w:rFonts w:eastAsia="Calibri"/>
@@ -10791,11 +10750,11 @@
         </w:tc>
         <w:tc>
           <w:tcPr>
-            <w:tcW w:w="915" w:type="dxa"/>
-          </w:tcPr>
-          <w:p>
-            <w:pPr>
-              <w:spacing w:before="60" w:after="60"/>
+            <w:tcW w:w="909" w:type="dxa"/>
+          </w:tcPr>
+          <w:p>
+            <w:pPr>
+              <w:spacing w:after="0"/>
               <w:jc w:val="right"/>
               <w:rPr>
                 <w:rFonts w:eastAsia="Calibri"/>
@@ -10807,16 +10766,16 @@
       </w:tr>
       <w:tr>
         <w:trPr>
-          <w:trHeight w:val="300"/>
+          <w:trHeight w:val="289"/>
         </w:trPr>
         <w:tc>
           <w:tcPr>
-            <w:tcW w:w="975" w:type="dxa"/>
+            <w:tcW w:w="967" w:type="dxa"/>
             <w:shd w:val="clear" w:color="auto" w:fill="E7E6E6" w:themeFill="background2"/>
           </w:tcPr>
           <w:p>
             <w:pPr>
-              <w:spacing w:before="60" w:after="60"/>
+              <w:spacing w:after="0"/>
               <w:jc w:val="center"/>
               <w:rPr>
                 <w:rFonts w:eastAsia="Calibri"/>
@@ -10834,12 +10793,12 @@
         </w:tc>
         <w:tc>
           <w:tcPr>
-            <w:tcW w:w="5385" w:type="dxa"/>
+            <w:tcW w:w="5349" w:type="dxa"/>
             <w:shd w:val="clear" w:color="auto" w:fill="E7E6E6" w:themeFill="background2"/>
           </w:tcPr>
           <w:p>
             <w:pPr>
-              <w:spacing w:before="60" w:after="60"/>
+              <w:spacing w:after="0"/>
               <w:rPr>
                 <w:rFonts w:eastAsia="Calibri"/>
                 <w:szCs w:val="20"/>
@@ -10856,12 +10815,12 @@
         </w:tc>
         <w:tc>
           <w:tcPr>
-            <w:tcW w:w="870" w:type="dxa"/>
+            <w:tcW w:w="864" w:type="dxa"/>
             <w:shd w:val="clear" w:color="auto" w:fill="E7E6E6" w:themeFill="background2"/>
           </w:tcPr>
           <w:p>
             <w:pPr>
-              <w:spacing w:before="60" w:after="60"/>
+              <w:spacing w:after="0"/>
               <w:jc w:val="right"/>
               <w:rPr>
                 <w:rFonts w:eastAsia="Calibri"/>
@@ -10872,12 +10831,12 @@
         </w:tc>
         <w:tc>
           <w:tcPr>
-            <w:tcW w:w="1005" w:type="dxa"/>
+            <w:tcW w:w="997" w:type="dxa"/>
             <w:shd w:val="clear" w:color="auto" w:fill="E7E6E6" w:themeFill="background2"/>
           </w:tcPr>
           <w:p>
             <w:pPr>
-              <w:spacing w:before="60" w:after="60"/>
+              <w:spacing w:after="0"/>
               <w:jc w:val="right"/>
               <w:rPr>
                 <w:rFonts w:eastAsia="Calibri"/>
@@ -10895,12 +10854,12 @@
         </w:tc>
         <w:tc>
           <w:tcPr>
-            <w:tcW w:w="915" w:type="dxa"/>
+            <w:tcW w:w="909" w:type="dxa"/>
             <w:shd w:val="clear" w:color="auto" w:fill="E7E6E6" w:themeFill="background2"/>
           </w:tcPr>
           <w:p>
             <w:pPr>
-              <w:spacing w:before="60" w:after="60"/>
+              <w:spacing w:after="0"/>
               <w:jc w:val="right"/>
               <w:rPr>
                 <w:rFonts w:eastAsia="Calibri"/>
@@ -10912,15 +10871,15 @@
       </w:tr>
       <w:tr>
         <w:trPr>
-          <w:trHeight w:val="300"/>
+          <w:trHeight w:val="289"/>
         </w:trPr>
         <w:tc>
           <w:tcPr>
-            <w:tcW w:w="975" w:type="dxa"/>
-          </w:tcPr>
-          <w:p>
-            <w:pPr>
-              <w:spacing w:before="60" w:after="60"/>
+            <w:tcW w:w="967" w:type="dxa"/>
+          </w:tcPr>
+          <w:p>
+            <w:pPr>
+              <w:spacing w:after="0"/>
               <w:jc w:val="right"/>
               <w:rPr>
                 <w:rFonts w:eastAsia="Calibri"/>
@@ -10938,11 +10897,11 @@
         </w:tc>
         <w:tc>
           <w:tcPr>
-            <w:tcW w:w="5385" w:type="dxa"/>
-          </w:tcPr>
-          <w:p>
-            <w:pPr>
-              <w:spacing w:before="60" w:after="60"/>
+            <w:tcW w:w="5349" w:type="dxa"/>
+          </w:tcPr>
+          <w:p>
+            <w:pPr>
+              <w:spacing w:after="0"/>
               <w:rPr>
                 <w:rFonts w:eastAsia="Calibri"/>
                 <w:szCs w:val="20"/>
@@ -10959,11 +10918,11 @@
         </w:tc>
         <w:tc>
           <w:tcPr>
-            <w:tcW w:w="870" w:type="dxa"/>
-          </w:tcPr>
-          <w:p>
-            <w:pPr>
-              <w:spacing w:before="60" w:after="60"/>
+            <w:tcW w:w="864" w:type="dxa"/>
+          </w:tcPr>
+          <w:p>
+            <w:pPr>
+              <w:spacing w:after="0"/>
               <w:jc w:val="right"/>
               <w:rPr>
                 <w:rFonts w:eastAsia="Calibri"/>
@@ -10974,11 +10933,11 @@
         </w:tc>
         <w:tc>
           <w:tcPr>
-            <w:tcW w:w="1005" w:type="dxa"/>
-          </w:tcPr>
-          <w:p>
-            <w:pPr>
-              <w:spacing w:before="60" w:after="60"/>
+            <w:tcW w:w="997" w:type="dxa"/>
+          </w:tcPr>
+          <w:p>
+            <w:pPr>
+              <w:spacing w:after="0"/>
               <w:jc w:val="right"/>
               <w:rPr>
                 <w:rFonts w:eastAsia="Calibri"/>
@@ -10996,11 +10955,11 @@
         </w:tc>
         <w:tc>
           <w:tcPr>
-            <w:tcW w:w="915" w:type="dxa"/>
-          </w:tcPr>
-          <w:p>
-            <w:pPr>
-              <w:spacing w:before="60" w:after="60"/>
+            <w:tcW w:w="909" w:type="dxa"/>
+          </w:tcPr>
+          <w:p>
+            <w:pPr>
+              <w:spacing w:after="0"/>
               <w:jc w:val="right"/>
               <w:rPr>
                 <w:rFonts w:eastAsia="Calibri"/>
@@ -11012,15 +10971,15 @@
       </w:tr>
       <w:tr>
         <w:trPr>
-          <w:trHeight w:val="300"/>
+          <w:trHeight w:val="289"/>
         </w:trPr>
         <w:tc>
           <w:tcPr>
-            <w:tcW w:w="975" w:type="dxa"/>
-          </w:tcPr>
-          <w:p>
-            <w:pPr>
-              <w:spacing w:before="60" w:after="60"/>
+            <w:tcW w:w="967" w:type="dxa"/>
+          </w:tcPr>
+          <w:p>
+            <w:pPr>
+              <w:spacing w:after="0"/>
               <w:jc w:val="right"/>
               <w:rPr>
                 <w:rFonts w:eastAsia="Calibri"/>
@@ -11038,11 +10997,11 @@
         </w:tc>
         <w:tc>
           <w:tcPr>
-            <w:tcW w:w="5385" w:type="dxa"/>
-          </w:tcPr>
-          <w:p>
-            <w:pPr>
-              <w:spacing w:before="60" w:after="60"/>
+            <w:tcW w:w="5349" w:type="dxa"/>
+          </w:tcPr>
+          <w:p>
+            <w:pPr>
+              <w:spacing w:after="0"/>
               <w:rPr>
                 <w:rFonts w:eastAsia="Calibri"/>
                 <w:szCs w:val="20"/>
@@ -11059,11 +11018,11 @@
         </w:tc>
         <w:tc>
           <w:tcPr>
-            <w:tcW w:w="870" w:type="dxa"/>
-          </w:tcPr>
-          <w:p>
-            <w:pPr>
-              <w:spacing w:before="60" w:after="60"/>
+            <w:tcW w:w="864" w:type="dxa"/>
+          </w:tcPr>
+          <w:p>
+            <w:pPr>
+              <w:spacing w:after="0"/>
               <w:jc w:val="right"/>
               <w:rPr>
                 <w:rFonts w:eastAsia="Calibri"/>
@@ -11074,11 +11033,11 @@
         </w:tc>
         <w:tc>
           <w:tcPr>
-            <w:tcW w:w="1005" w:type="dxa"/>
-          </w:tcPr>
-          <w:p>
-            <w:pPr>
-              <w:spacing w:before="60" w:after="60"/>
+            <w:tcW w:w="997" w:type="dxa"/>
+          </w:tcPr>
+          <w:p>
+            <w:pPr>
+              <w:spacing w:after="0"/>
               <w:jc w:val="right"/>
               <w:rPr>
                 <w:rFonts w:eastAsia="Calibri"/>
@@ -11096,11 +11055,11 @@
         </w:tc>
         <w:tc>
           <w:tcPr>
-            <w:tcW w:w="915" w:type="dxa"/>
-          </w:tcPr>
-          <w:p>
-            <w:pPr>
-              <w:spacing w:before="60" w:after="60"/>
+            <w:tcW w:w="909" w:type="dxa"/>
+          </w:tcPr>
+          <w:p>
+            <w:pPr>
+              <w:spacing w:after="0"/>
               <w:jc w:val="right"/>
               <w:rPr>
                 <w:rFonts w:eastAsia="Calibri"/>
@@ -11112,15 +11071,15 @@
       </w:tr>
       <w:tr>
         <w:trPr>
-          <w:trHeight w:val="300"/>
+          <w:trHeight w:val="289"/>
         </w:trPr>
         <w:tc>
           <w:tcPr>
-            <w:tcW w:w="975" w:type="dxa"/>
-          </w:tcPr>
-          <w:p>
-            <w:pPr>
-              <w:spacing w:before="60" w:after="60"/>
+            <w:tcW w:w="967" w:type="dxa"/>
+          </w:tcPr>
+          <w:p>
+            <w:pPr>
+              <w:spacing w:after="0"/>
               <w:jc w:val="right"/>
               <w:rPr>
                 <w:rFonts w:eastAsia="Calibri"/>
@@ -11138,11 +11097,11 @@
         </w:tc>
         <w:tc>
           <w:tcPr>
-            <w:tcW w:w="5385" w:type="dxa"/>
-          </w:tcPr>
-          <w:p>
-            <w:pPr>
-              <w:spacing w:before="60" w:after="60"/>
+            <w:tcW w:w="5349" w:type="dxa"/>
+          </w:tcPr>
+          <w:p>
+            <w:pPr>
+              <w:spacing w:after="0"/>
               <w:rPr>
                 <w:rFonts w:eastAsia="Calibri"/>
                 <w:szCs w:val="20"/>
@@ -11168,11 +11127,11 @@
         </w:tc>
         <w:tc>
           <w:tcPr>
-            <w:tcW w:w="870" w:type="dxa"/>
-          </w:tcPr>
-          <w:p>
-            <w:pPr>
-              <w:spacing w:before="60" w:after="60"/>
+            <w:tcW w:w="864" w:type="dxa"/>
+          </w:tcPr>
+          <w:p>
+            <w:pPr>
+              <w:spacing w:after="0"/>
               <w:jc w:val="right"/>
               <w:rPr>
                 <w:rFonts w:eastAsia="Calibri"/>
@@ -11183,11 +11142,11 @@
         </w:tc>
         <w:tc>
           <w:tcPr>
-            <w:tcW w:w="1005" w:type="dxa"/>
-          </w:tcPr>
-          <w:p>
-            <w:pPr>
-              <w:spacing w:before="60" w:after="60"/>
+            <w:tcW w:w="997" w:type="dxa"/>
+          </w:tcPr>
+          <w:p>
+            <w:pPr>
+              <w:spacing w:after="0"/>
               <w:jc w:val="right"/>
               <w:rPr>
                 <w:rFonts w:eastAsia="Calibri"/>
@@ -11205,11 +11164,11 @@
         </w:tc>
         <w:tc>
           <w:tcPr>
-            <w:tcW w:w="915" w:type="dxa"/>
-          </w:tcPr>
-          <w:p>
-            <w:pPr>
-              <w:spacing w:before="60" w:after="60"/>
+            <w:tcW w:w="909" w:type="dxa"/>
+          </w:tcPr>
+          <w:p>
+            <w:pPr>
+              <w:spacing w:after="0"/>
               <w:jc w:val="right"/>
               <w:rPr>
                 <w:rFonts w:eastAsia="Calibri"/>
@@ -11221,15 +11180,15 @@
       </w:tr>
       <w:tr>
         <w:trPr>
-          <w:trHeight w:val="300"/>
+          <w:trHeight w:val="289"/>
         </w:trPr>
         <w:tc>
           <w:tcPr>
-            <w:tcW w:w="975" w:type="dxa"/>
-          </w:tcPr>
-          <w:p>
-            <w:pPr>
-              <w:spacing w:before="60" w:after="60"/>
+            <w:tcW w:w="967" w:type="dxa"/>
+          </w:tcPr>
+          <w:p>
+            <w:pPr>
+              <w:spacing w:after="0"/>
               <w:jc w:val="right"/>
               <w:rPr>
                 <w:rFonts w:eastAsia="Calibri"/>
@@ -11247,11 +11206,11 @@
         </w:tc>
         <w:tc>
           <w:tcPr>
-            <w:tcW w:w="5385" w:type="dxa"/>
-          </w:tcPr>
-          <w:p>
-            <w:pPr>
-              <w:spacing w:before="60" w:after="60"/>
+            <w:tcW w:w="5349" w:type="dxa"/>
+          </w:tcPr>
+          <w:p>
+            <w:pPr>
+              <w:spacing w:after="0"/>
               <w:rPr>
                 <w:rFonts w:eastAsia="Calibri"/>
                 <w:szCs w:val="20"/>
@@ -11277,11 +11236,11 @@
         </w:tc>
         <w:tc>
           <w:tcPr>
-            <w:tcW w:w="870" w:type="dxa"/>
-          </w:tcPr>
-          <w:p>
-            <w:pPr>
-              <w:spacing w:before="60" w:after="60"/>
+            <w:tcW w:w="864" w:type="dxa"/>
+          </w:tcPr>
+          <w:p>
+            <w:pPr>
+              <w:spacing w:after="0"/>
               <w:jc w:val="right"/>
               <w:rPr>
                 <w:rFonts w:eastAsia="Calibri"/>
@@ -11292,11 +11251,11 @@
         </w:tc>
         <w:tc>
           <w:tcPr>
-            <w:tcW w:w="1005" w:type="dxa"/>
-          </w:tcPr>
-          <w:p>
-            <w:pPr>
-              <w:spacing w:before="60" w:after="60"/>
+            <w:tcW w:w="997" w:type="dxa"/>
+          </w:tcPr>
+          <w:p>
+            <w:pPr>
+              <w:spacing w:after="0"/>
               <w:jc w:val="right"/>
               <w:rPr>
                 <w:rFonts w:eastAsia="Calibri"/>
@@ -11314,11 +11273,11 @@
         </w:tc>
         <w:tc>
           <w:tcPr>
-            <w:tcW w:w="915" w:type="dxa"/>
-          </w:tcPr>
-          <w:p>
-            <w:pPr>
-              <w:spacing w:before="60" w:after="60"/>
+            <w:tcW w:w="909" w:type="dxa"/>
+          </w:tcPr>
+          <w:p>
+            <w:pPr>
+              <w:spacing w:after="0"/>
               <w:jc w:val="right"/>
               <w:rPr>
                 <w:rFonts w:eastAsia="Calibri"/>
@@ -11330,15 +11289,15 @@
       </w:tr>
       <w:tr>
         <w:trPr>
-          <w:trHeight w:val="300"/>
+          <w:trHeight w:val="289"/>
         </w:trPr>
         <w:tc>
           <w:tcPr>
-            <w:tcW w:w="975" w:type="dxa"/>
-          </w:tcPr>
-          <w:p>
-            <w:pPr>
-              <w:spacing w:before="60" w:after="60"/>
+            <w:tcW w:w="967" w:type="dxa"/>
+          </w:tcPr>
+          <w:p>
+            <w:pPr>
+              <w:spacing w:after="0"/>
               <w:jc w:val="right"/>
               <w:rPr>
                 <w:rFonts w:eastAsia="Calibri"/>
@@ -11356,11 +11315,11 @@
         </w:tc>
         <w:tc>
           <w:tcPr>
-            <w:tcW w:w="5385" w:type="dxa"/>
-          </w:tcPr>
-          <w:p>
-            <w:pPr>
-              <w:spacing w:before="60" w:after="60"/>
+            <w:tcW w:w="5349" w:type="dxa"/>
+          </w:tcPr>
+          <w:p>
+            <w:pPr>
+              <w:spacing w:after="0"/>
               <w:rPr>
                 <w:rFonts w:eastAsia="Calibri"/>
                 <w:szCs w:val="20"/>
@@ -11386,11 +11345,11 @@
         </w:tc>
         <w:tc>
           <w:tcPr>
-            <w:tcW w:w="870" w:type="dxa"/>
-          </w:tcPr>
-          <w:p>
-            <w:pPr>
-              <w:spacing w:before="60" w:after="60"/>
+            <w:tcW w:w="864" w:type="dxa"/>
+          </w:tcPr>
+          <w:p>
+            <w:pPr>
+              <w:spacing w:after="0"/>
               <w:jc w:val="right"/>
               <w:rPr>
                 <w:rFonts w:eastAsia="Calibri"/>
@@ -11401,11 +11360,11 @@
         </w:tc>
         <w:tc>
           <w:tcPr>
-            <w:tcW w:w="1005" w:type="dxa"/>
-          </w:tcPr>
-          <w:p>
-            <w:pPr>
-              <w:spacing w:before="60" w:after="60"/>
+            <w:tcW w:w="997" w:type="dxa"/>
+          </w:tcPr>
+          <w:p>
+            <w:pPr>
+              <w:spacing w:after="0"/>
               <w:jc w:val="right"/>
               <w:rPr>
                 <w:rFonts w:eastAsia="Calibri"/>
@@ -11423,11 +11382,11 @@
         </w:tc>
         <w:tc>
           <w:tcPr>
-            <w:tcW w:w="915" w:type="dxa"/>
-          </w:tcPr>
-          <w:p>
-            <w:pPr>
-              <w:spacing w:before="60" w:after="60"/>
+            <w:tcW w:w="909" w:type="dxa"/>
+          </w:tcPr>
+          <w:p>
+            <w:pPr>
+              <w:spacing w:after="0"/>
               <w:jc w:val="right"/>
               <w:rPr>
                 <w:rFonts w:eastAsia="Calibri"/>
@@ -11439,15 +11398,15 @@
       </w:tr>
       <w:tr>
         <w:trPr>
-          <w:trHeight w:val="300"/>
+          <w:trHeight w:val="289"/>
         </w:trPr>
         <w:tc>
           <w:tcPr>
-            <w:tcW w:w="975" w:type="dxa"/>
-          </w:tcPr>
-          <w:p>
-            <w:pPr>
-              <w:spacing w:before="60" w:after="60"/>
+            <w:tcW w:w="967" w:type="dxa"/>
+          </w:tcPr>
+          <w:p>
+            <w:pPr>
+              <w:spacing w:after="0"/>
               <w:jc w:val="right"/>
               <w:rPr>
                 <w:rFonts w:eastAsia="Calibri"/>
@@ -11465,11 +11424,11 @@
         </w:tc>
         <w:tc>
           <w:tcPr>
-            <w:tcW w:w="5385" w:type="dxa"/>
-          </w:tcPr>
-          <w:p>
-            <w:pPr>
-              <w:spacing w:before="60" w:after="60"/>
+            <w:tcW w:w="5349" w:type="dxa"/>
+          </w:tcPr>
+          <w:p>
+            <w:pPr>
+              <w:spacing w:after="0"/>
               <w:rPr>
                 <w:rFonts w:eastAsia="Calibri"/>
                 <w:szCs w:val="20"/>
@@ -11486,11 +11445,11 @@
         </w:tc>
         <w:tc>
           <w:tcPr>
-            <w:tcW w:w="870" w:type="dxa"/>
-          </w:tcPr>
-          <w:p>
-            <w:pPr>
-              <w:spacing w:before="60" w:after="60"/>
+            <w:tcW w:w="864" w:type="dxa"/>
+          </w:tcPr>
+          <w:p>
+            <w:pPr>
+              <w:spacing w:after="0"/>
               <w:jc w:val="right"/>
               <w:rPr>
                 <w:rFonts w:eastAsia="Calibri"/>
@@ -11501,11 +11460,11 @@
         </w:tc>
         <w:tc>
           <w:tcPr>
-            <w:tcW w:w="1005" w:type="dxa"/>
-          </w:tcPr>
-          <w:p>
-            <w:pPr>
-              <w:spacing w:before="60" w:after="60"/>
+            <w:tcW w:w="997" w:type="dxa"/>
+          </w:tcPr>
+          <w:p>
+            <w:pPr>
+              <w:spacing w:after="0"/>
               <w:jc w:val="right"/>
               <w:rPr>
                 <w:rFonts w:eastAsia="Calibri"/>
@@ -11523,11 +11482,11 @@
         </w:tc>
         <w:tc>
           <w:tcPr>
-            <w:tcW w:w="915" w:type="dxa"/>
-          </w:tcPr>
-          <w:p>
-            <w:pPr>
-              <w:spacing w:before="60" w:after="60"/>
+            <w:tcW w:w="909" w:type="dxa"/>
+          </w:tcPr>
+          <w:p>
+            <w:pPr>
+              <w:spacing w:after="0"/>
               <w:jc w:val="right"/>
               <w:rPr>
                 <w:rFonts w:eastAsia="Calibri"/>
@@ -11539,15 +11498,15 @@
       </w:tr>
       <w:tr>
         <w:trPr>
-          <w:trHeight w:val="300"/>
+          <w:trHeight w:val="289"/>
         </w:trPr>
         <w:tc>
           <w:tcPr>
-            <w:tcW w:w="975" w:type="dxa"/>
-          </w:tcPr>
-          <w:p>
-            <w:pPr>
-              <w:spacing w:before="60" w:after="60"/>
+            <w:tcW w:w="967" w:type="dxa"/>
+          </w:tcPr>
+          <w:p>
+            <w:pPr>
+              <w:spacing w:after="0"/>
               <w:jc w:val="right"/>
               <w:rPr>
                 <w:rFonts w:eastAsia="Calibri"/>
@@ -11565,11 +11524,11 @@
         </w:tc>
         <w:tc>
           <w:tcPr>
-            <w:tcW w:w="5385" w:type="dxa"/>
-          </w:tcPr>
-          <w:p>
-            <w:pPr>
-              <w:spacing w:before="60" w:after="60"/>
+            <w:tcW w:w="5349" w:type="dxa"/>
+          </w:tcPr>
+          <w:p>
+            <w:pPr>
+              <w:spacing w:after="0"/>
               <w:rPr>
                 <w:rFonts w:eastAsia="Calibri"/>
                 <w:szCs w:val="20"/>
@@ -11586,11 +11545,11 @@
         </w:tc>
         <w:tc>
           <w:tcPr>
-            <w:tcW w:w="870" w:type="dxa"/>
-          </w:tcPr>
-          <w:p>
-            <w:pPr>
-              <w:spacing w:before="60" w:after="60"/>
+            <w:tcW w:w="864" w:type="dxa"/>
+          </w:tcPr>
+          <w:p>
+            <w:pPr>
+              <w:spacing w:after="0"/>
               <w:jc w:val="right"/>
               <w:rPr>
                 <w:rFonts w:eastAsia="Calibri"/>
@@ -11601,11 +11560,11 @@
         </w:tc>
         <w:tc>
           <w:tcPr>
-            <w:tcW w:w="1005" w:type="dxa"/>
-          </w:tcPr>
-          <w:p>
-            <w:pPr>
-              <w:spacing w:before="60" w:after="60"/>
+            <w:tcW w:w="997" w:type="dxa"/>
+          </w:tcPr>
+          <w:p>
+            <w:pPr>
+              <w:spacing w:after="0"/>
               <w:jc w:val="right"/>
               <w:rPr>
                 <w:rFonts w:eastAsia="Calibri"/>
@@ -11623,11 +11582,11 @@
         </w:tc>
         <w:tc>
           <w:tcPr>
-            <w:tcW w:w="915" w:type="dxa"/>
-          </w:tcPr>
-          <w:p>
-            <w:pPr>
-              <w:spacing w:before="60" w:after="60"/>
+            <w:tcW w:w="909" w:type="dxa"/>
+          </w:tcPr>
+          <w:p>
+            <w:pPr>
+              <w:spacing w:after="0"/>
               <w:jc w:val="right"/>
               <w:rPr>
                 <w:rFonts w:eastAsia="Calibri"/>
@@ -11639,15 +11598,15 @@
       </w:tr>
       <w:tr>
         <w:trPr>
-          <w:trHeight w:val="300"/>
+          <w:trHeight w:val="289"/>
         </w:trPr>
         <w:tc>
           <w:tcPr>
-            <w:tcW w:w="975" w:type="dxa"/>
-          </w:tcPr>
-          <w:p>
-            <w:pPr>
-              <w:spacing w:before="60" w:after="60"/>
+            <w:tcW w:w="967" w:type="dxa"/>
+          </w:tcPr>
+          <w:p>
+            <w:pPr>
+              <w:spacing w:after="0"/>
               <w:jc w:val="right"/>
               <w:rPr>
                 <w:rFonts w:eastAsia="Calibri"/>
@@ -11665,11 +11624,11 @@
         </w:tc>
         <w:tc>
           <w:tcPr>
-            <w:tcW w:w="5385" w:type="dxa"/>
-          </w:tcPr>
-          <w:p>
-            <w:pPr>
-              <w:spacing w:before="60" w:after="60"/>
+            <w:tcW w:w="5349" w:type="dxa"/>
+          </w:tcPr>
+          <w:p>
+            <w:pPr>
+              <w:spacing w:after="0"/>
               <w:rPr>
                 <w:rFonts w:eastAsia="Calibri"/>
                 <w:szCs w:val="20"/>
@@ -11686,11 +11645,11 @@
         </w:tc>
         <w:tc>
           <w:tcPr>
-            <w:tcW w:w="870" w:type="dxa"/>
-          </w:tcPr>
-          <w:p>
-            <w:pPr>
-              <w:spacing w:before="60" w:after="60"/>
+            <w:tcW w:w="864" w:type="dxa"/>
+          </w:tcPr>
+          <w:p>
+            <w:pPr>
+              <w:spacing w:after="0"/>
               <w:jc w:val="right"/>
               <w:rPr>
                 <w:rFonts w:eastAsia="Calibri"/>
@@ -11701,11 +11660,11 @@
         </w:tc>
         <w:tc>
           <w:tcPr>
-            <w:tcW w:w="1005" w:type="dxa"/>
-          </w:tcPr>
-          <w:p>
-            <w:pPr>
-              <w:spacing w:before="60" w:after="60"/>
+            <w:tcW w:w="997" w:type="dxa"/>
+          </w:tcPr>
+          <w:p>
+            <w:pPr>
+              <w:spacing w:after="0"/>
               <w:jc w:val="right"/>
               <w:rPr>
                 <w:rFonts w:eastAsia="Calibri"/>
@@ -11723,11 +11682,11 @@
         </w:tc>
         <w:tc>
           <w:tcPr>
-            <w:tcW w:w="915" w:type="dxa"/>
-          </w:tcPr>
-          <w:p>
-            <w:pPr>
-              <w:spacing w:before="60" w:after="60"/>
+            <w:tcW w:w="909" w:type="dxa"/>
+          </w:tcPr>
+          <w:p>
+            <w:pPr>
+              <w:spacing w:after="0"/>
               <w:jc w:val="right"/>
               <w:rPr>
                 <w:rFonts w:eastAsia="Calibri"/>
@@ -11739,16 +11698,16 @@
       </w:tr>
       <w:tr>
         <w:trPr>
-          <w:trHeight w:val="300"/>
+          <w:trHeight w:val="289"/>
         </w:trPr>
         <w:tc>
           <w:tcPr>
-            <w:tcW w:w="975" w:type="dxa"/>
+            <w:tcW w:w="967" w:type="dxa"/>
             <w:shd w:val="clear" w:color="auto" w:fill="E7E6E6" w:themeFill="background2"/>
           </w:tcPr>
           <w:p>
             <w:pPr>
-              <w:spacing w:before="60" w:after="60"/>
+              <w:spacing w:after="0"/>
               <w:jc w:val="center"/>
               <w:rPr>
                 <w:rFonts w:eastAsia="Calibri"/>
@@ -11760,19 +11719,18 @@
                 <w:rFonts w:eastAsia="Calibri"/>
                 <w:szCs w:val="20"/>
               </w:rPr>
-              <w:lastRenderedPageBreak/>
               <w:t>E</w:t>
             </w:r>
           </w:p>
         </w:tc>
         <w:tc>
           <w:tcPr>
-            <w:tcW w:w="5385" w:type="dxa"/>
+            <w:tcW w:w="5349" w:type="dxa"/>
             <w:shd w:val="clear" w:color="auto" w:fill="E7E6E6" w:themeFill="background2"/>
           </w:tcPr>
           <w:p>
             <w:pPr>
-              <w:spacing w:before="60" w:after="60"/>
+              <w:spacing w:after="0"/>
               <w:rPr>
                 <w:rFonts w:eastAsia="Calibri"/>
                 <w:szCs w:val="20"/>
@@ -11789,12 +11747,12 @@
         </w:tc>
         <w:tc>
           <w:tcPr>
-            <w:tcW w:w="870" w:type="dxa"/>
+            <w:tcW w:w="864" w:type="dxa"/>
             <w:shd w:val="clear" w:color="auto" w:fill="E7E6E6" w:themeFill="background2"/>
           </w:tcPr>
           <w:p>
             <w:pPr>
-              <w:spacing w:before="60" w:after="60"/>
+              <w:spacing w:after="0"/>
               <w:jc w:val="right"/>
               <w:rPr>
                 <w:rFonts w:eastAsia="Calibri"/>
@@ -11805,12 +11763,12 @@
         </w:tc>
         <w:tc>
           <w:tcPr>
-            <w:tcW w:w="1005" w:type="dxa"/>
+            <w:tcW w:w="997" w:type="dxa"/>
             <w:shd w:val="clear" w:color="auto" w:fill="E7E6E6" w:themeFill="background2"/>
           </w:tcPr>
           <w:p>
             <w:pPr>
-              <w:spacing w:before="60" w:after="60"/>
+              <w:spacing w:after="0"/>
               <w:jc w:val="right"/>
               <w:rPr>
                 <w:rFonts w:eastAsia="Calibri"/>
@@ -11821,12 +11779,12 @@
         </w:tc>
         <w:tc>
           <w:tcPr>
-            <w:tcW w:w="915" w:type="dxa"/>
+            <w:tcW w:w="909" w:type="dxa"/>
             <w:shd w:val="clear" w:color="auto" w:fill="E7E6E6" w:themeFill="background2"/>
           </w:tcPr>
           <w:p>
             <w:pPr>
-              <w:spacing w:before="60" w:after="60"/>
+              <w:spacing w:after="0"/>
               <w:jc w:val="right"/>
               <w:rPr>
                 <w:rFonts w:eastAsia="Calibri"/>
@@ -11845,15 +11803,15 @@
       </w:tr>
       <w:tr>
         <w:trPr>
-          <w:trHeight w:val="300"/>
+          <w:trHeight w:val="289"/>
         </w:trPr>
         <w:tc>
           <w:tcPr>
-            <w:tcW w:w="975" w:type="dxa"/>
-          </w:tcPr>
-          <w:p>
-            <w:pPr>
-              <w:spacing w:before="60" w:after="60"/>
+            <w:tcW w:w="967" w:type="dxa"/>
+          </w:tcPr>
+          <w:p>
+            <w:pPr>
+              <w:spacing w:after="0"/>
               <w:jc w:val="right"/>
               <w:rPr>
                 <w:rFonts w:eastAsia="Calibri"/>
@@ -11871,11 +11829,11 @@
         </w:tc>
         <w:tc>
           <w:tcPr>
-            <w:tcW w:w="5385" w:type="dxa"/>
-          </w:tcPr>
-          <w:p>
-            <w:pPr>
-              <w:spacing w:before="60" w:after="60"/>
+            <w:tcW w:w="5349" w:type="dxa"/>
+          </w:tcPr>
+          <w:p>
+            <w:pPr>
+              <w:spacing w:after="0"/>
               <w:rPr>
                 <w:rFonts w:eastAsia="Calibri"/>
                 <w:szCs w:val="20"/>
@@ -11892,11 +11850,11 @@
         </w:tc>
         <w:tc>
           <w:tcPr>
-            <w:tcW w:w="870" w:type="dxa"/>
-          </w:tcPr>
-          <w:p>
-            <w:pPr>
-              <w:spacing w:before="60" w:after="60"/>
+            <w:tcW w:w="864" w:type="dxa"/>
+          </w:tcPr>
+          <w:p>
+            <w:pPr>
+              <w:spacing w:after="0"/>
               <w:jc w:val="right"/>
               <w:rPr>
                 <w:rFonts w:eastAsia="Calibri"/>
@@ -11907,11 +11865,11 @@
         </w:tc>
         <w:tc>
           <w:tcPr>
-            <w:tcW w:w="1005" w:type="dxa"/>
-          </w:tcPr>
-          <w:p>
-            <w:pPr>
-              <w:spacing w:before="60" w:after="60"/>
+            <w:tcW w:w="997" w:type="dxa"/>
+          </w:tcPr>
+          <w:p>
+            <w:pPr>
+              <w:spacing w:after="0"/>
               <w:jc w:val="right"/>
               <w:rPr>
                 <w:rFonts w:eastAsia="Calibri"/>
@@ -11922,11 +11880,11 @@
         </w:tc>
         <w:tc>
           <w:tcPr>
-            <w:tcW w:w="915" w:type="dxa"/>
-          </w:tcPr>
-          <w:p>
-            <w:pPr>
-              <w:spacing w:before="60" w:after="60"/>
+            <w:tcW w:w="909" w:type="dxa"/>
+          </w:tcPr>
+          <w:p>
+            <w:pPr>
+              <w:spacing w:after="0"/>
               <w:jc w:val="right"/>
               <w:rPr>
                 <w:rFonts w:eastAsia="Calibri"/>
@@ -11945,15 +11903,15 @@
       </w:tr>
       <w:tr>
         <w:trPr>
-          <w:trHeight w:val="300"/>
+          <w:trHeight w:val="289"/>
         </w:trPr>
         <w:tc>
           <w:tcPr>
-            <w:tcW w:w="975" w:type="dxa"/>
-          </w:tcPr>
-          <w:p>
-            <w:pPr>
-              <w:spacing w:before="60" w:after="60"/>
+            <w:tcW w:w="967" w:type="dxa"/>
+          </w:tcPr>
+          <w:p>
+            <w:pPr>
+              <w:spacing w:after="0"/>
               <w:jc w:val="right"/>
               <w:rPr>
                 <w:rFonts w:eastAsia="Calibri"/>
@@ -11971,11 +11929,11 @@
         </w:tc>
         <w:tc>
           <w:tcPr>
-            <w:tcW w:w="5385" w:type="dxa"/>
-          </w:tcPr>
-          <w:p>
-            <w:pPr>
-              <w:spacing w:before="60" w:after="60"/>
+            <w:tcW w:w="5349" w:type="dxa"/>
+          </w:tcPr>
+          <w:p>
+            <w:pPr>
+              <w:spacing w:after="0"/>
               <w:rPr>
                 <w:rFonts w:eastAsia="Calibri"/>
                 <w:szCs w:val="20"/>
@@ -11992,11 +11950,11 @@
         </w:tc>
         <w:tc>
           <w:tcPr>
-            <w:tcW w:w="870" w:type="dxa"/>
-          </w:tcPr>
-          <w:p>
-            <w:pPr>
-              <w:spacing w:before="60" w:after="60"/>
+            <w:tcW w:w="864" w:type="dxa"/>
+          </w:tcPr>
+          <w:p>
+            <w:pPr>
+              <w:spacing w:after="0"/>
               <w:jc w:val="right"/>
               <w:rPr>
                 <w:rFonts w:eastAsia="Calibri"/>
@@ -12007,11 +11965,11 @@
         </w:tc>
         <w:tc>
           <w:tcPr>
-            <w:tcW w:w="1005" w:type="dxa"/>
-          </w:tcPr>
-          <w:p>
-            <w:pPr>
-              <w:spacing w:before="60" w:after="60"/>
+            <w:tcW w:w="997" w:type="dxa"/>
+          </w:tcPr>
+          <w:p>
+            <w:pPr>
+              <w:spacing w:after="0"/>
               <w:jc w:val="right"/>
               <w:rPr>
                 <w:rFonts w:eastAsia="Calibri"/>
@@ -12022,11 +11980,11 @@
         </w:tc>
         <w:tc>
           <w:tcPr>
-            <w:tcW w:w="915" w:type="dxa"/>
-          </w:tcPr>
-          <w:p>
-            <w:pPr>
-              <w:spacing w:before="60" w:after="60"/>
+            <w:tcW w:w="909" w:type="dxa"/>
+          </w:tcPr>
+          <w:p>
+            <w:pPr>
+              <w:spacing w:after="0"/>
               <w:jc w:val="right"/>
               <w:rPr>
                 <w:rFonts w:eastAsia="Calibri"/>
@@ -12045,15 +12003,15 @@
       </w:tr>
       <w:tr>
         <w:trPr>
-          <w:trHeight w:val="300"/>
+          <w:trHeight w:val="289"/>
         </w:trPr>
         <w:tc>
           <w:tcPr>
-            <w:tcW w:w="975" w:type="dxa"/>
-          </w:tcPr>
-          <w:p>
-            <w:pPr>
-              <w:spacing w:before="60" w:after="60"/>
+            <w:tcW w:w="967" w:type="dxa"/>
+          </w:tcPr>
+          <w:p>
+            <w:pPr>
+              <w:spacing w:after="0"/>
               <w:jc w:val="right"/>
               <w:rPr>
                 <w:rFonts w:eastAsia="Calibri"/>
@@ -12071,11 +12029,11 @@
         </w:tc>
         <w:tc>
           <w:tcPr>
-            <w:tcW w:w="5385" w:type="dxa"/>
-          </w:tcPr>
-          <w:p>
-            <w:pPr>
-              <w:spacing w:before="60" w:after="60"/>
+            <w:tcW w:w="5349" w:type="dxa"/>
+          </w:tcPr>
+          <w:p>
+            <w:pPr>
+              <w:spacing w:after="0"/>
               <w:rPr>
                 <w:rFonts w:eastAsia="Calibri"/>
                 <w:szCs w:val="20"/>
@@ -12101,11 +12059,11 @@
         </w:tc>
         <w:tc>
           <w:tcPr>
-            <w:tcW w:w="870" w:type="dxa"/>
-          </w:tcPr>
-          <w:p>
-            <w:pPr>
-              <w:spacing w:before="60" w:after="60"/>
+            <w:tcW w:w="864" w:type="dxa"/>
+          </w:tcPr>
+          <w:p>
+            <w:pPr>
+              <w:spacing w:after="0"/>
               <w:jc w:val="right"/>
               <w:rPr>
                 <w:rFonts w:eastAsia="Calibri"/>
@@ -12116,11 +12074,11 @@
         </w:tc>
         <w:tc>
           <w:tcPr>
-            <w:tcW w:w="1005" w:type="dxa"/>
-          </w:tcPr>
-          <w:p>
-            <w:pPr>
-              <w:spacing w:before="60" w:after="60"/>
+            <w:tcW w:w="997" w:type="dxa"/>
+          </w:tcPr>
+          <w:p>
+            <w:pPr>
+              <w:spacing w:after="0"/>
               <w:jc w:val="right"/>
               <w:rPr>
                 <w:rFonts w:eastAsia="Calibri"/>
@@ -12131,11 +12089,11 @@
         </w:tc>
         <w:tc>
           <w:tcPr>
-            <w:tcW w:w="915" w:type="dxa"/>
-          </w:tcPr>
-          <w:p>
-            <w:pPr>
-              <w:spacing w:before="60" w:after="60"/>
+            <w:tcW w:w="909" w:type="dxa"/>
+          </w:tcPr>
+          <w:p>
+            <w:pPr>
+              <w:spacing w:after="0"/>
               <w:jc w:val="right"/>
               <w:rPr>
                 <w:rFonts w:eastAsia="Calibri"/>
@@ -12154,15 +12112,15 @@
       </w:tr>
       <w:tr>
         <w:trPr>
-          <w:trHeight w:val="300"/>
+          <w:trHeight w:val="289"/>
         </w:trPr>
         <w:tc>
           <w:tcPr>
-            <w:tcW w:w="975" w:type="dxa"/>
-          </w:tcPr>
-          <w:p>
-            <w:pPr>
-              <w:spacing w:before="60" w:after="60"/>
+            <w:tcW w:w="967" w:type="dxa"/>
+          </w:tcPr>
+          <w:p>
+            <w:pPr>
+              <w:spacing w:after="0"/>
               <w:jc w:val="right"/>
               <w:rPr>
                 <w:rFonts w:eastAsia="Calibri"/>
@@ -12180,11 +12138,11 @@
         </w:tc>
         <w:tc>
           <w:tcPr>
-            <w:tcW w:w="5385" w:type="dxa"/>
-          </w:tcPr>
-          <w:p>
-            <w:pPr>
-              <w:spacing w:before="60" w:after="60"/>
+            <w:tcW w:w="5349" w:type="dxa"/>
+          </w:tcPr>
+          <w:p>
+            <w:pPr>
+              <w:spacing w:after="0"/>
               <w:rPr>
                 <w:rFonts w:eastAsia="Calibri"/>
                 <w:szCs w:val="20"/>
@@ -12201,11 +12159,11 @@
         </w:tc>
         <w:tc>
           <w:tcPr>
-            <w:tcW w:w="870" w:type="dxa"/>
-          </w:tcPr>
-          <w:p>
-            <w:pPr>
-              <w:spacing w:before="60" w:after="60"/>
+            <w:tcW w:w="864" w:type="dxa"/>
+          </w:tcPr>
+          <w:p>
+            <w:pPr>
+              <w:spacing w:after="0"/>
               <w:jc w:val="right"/>
               <w:rPr>
                 <w:rFonts w:eastAsia="Calibri"/>
@@ -12216,11 +12174,11 @@
         </w:tc>
         <w:tc>
           <w:tcPr>
-            <w:tcW w:w="1005" w:type="dxa"/>
-          </w:tcPr>
-          <w:p>
-            <w:pPr>
-              <w:spacing w:before="60" w:after="60"/>
+            <w:tcW w:w="997" w:type="dxa"/>
+          </w:tcPr>
+          <w:p>
+            <w:pPr>
+              <w:spacing w:after="0"/>
               <w:jc w:val="right"/>
               <w:rPr>
                 <w:rFonts w:eastAsia="Calibri"/>
@@ -12231,11 +12189,11 @@
         </w:tc>
         <w:tc>
           <w:tcPr>
-            <w:tcW w:w="915" w:type="dxa"/>
-          </w:tcPr>
-          <w:p>
-            <w:pPr>
-              <w:spacing w:before="60" w:after="60"/>
+            <w:tcW w:w="909" w:type="dxa"/>
+          </w:tcPr>
+          <w:p>
+            <w:pPr>
+              <w:spacing w:after="0"/>
               <w:jc w:val="right"/>
               <w:rPr>
                 <w:rFonts w:eastAsia="Calibri"/>
@@ -12254,15 +12212,15 @@
       </w:tr>
       <w:tr>
         <w:trPr>
-          <w:trHeight w:val="300"/>
+          <w:trHeight w:val="289"/>
         </w:trPr>
         <w:tc>
           <w:tcPr>
-            <w:tcW w:w="975" w:type="dxa"/>
-          </w:tcPr>
-          <w:p>
-            <w:pPr>
-              <w:spacing w:before="60" w:after="60"/>
+            <w:tcW w:w="967" w:type="dxa"/>
+          </w:tcPr>
+          <w:p>
+            <w:pPr>
+              <w:spacing w:after="0"/>
               <w:jc w:val="right"/>
               <w:rPr>
                 <w:rFonts w:eastAsia="Calibri"/>
@@ -12280,11 +12238,11 @@
         </w:tc>
         <w:tc>
           <w:tcPr>
-            <w:tcW w:w="5385" w:type="dxa"/>
-          </w:tcPr>
-          <w:p>
-            <w:pPr>
-              <w:spacing w:before="60" w:after="60"/>
+            <w:tcW w:w="5349" w:type="dxa"/>
+          </w:tcPr>
+          <w:p>
+            <w:pPr>
+              <w:spacing w:after="0"/>
               <w:rPr>
                 <w:rFonts w:eastAsia="Calibri"/>
                 <w:szCs w:val="20"/>
@@ -12301,11 +12259,11 @@
         </w:tc>
         <w:tc>
           <w:tcPr>
-            <w:tcW w:w="870" w:type="dxa"/>
-          </w:tcPr>
-          <w:p>
-            <w:pPr>
-              <w:spacing w:before="60" w:after="60"/>
+            <w:tcW w:w="864" w:type="dxa"/>
+          </w:tcPr>
+          <w:p>
+            <w:pPr>
+              <w:spacing w:after="0"/>
               <w:jc w:val="right"/>
               <w:rPr>
                 <w:rFonts w:eastAsia="Calibri"/>
@@ -12316,11 +12274,11 @@
         </w:tc>
         <w:tc>
           <w:tcPr>
-            <w:tcW w:w="1005" w:type="dxa"/>
-          </w:tcPr>
-          <w:p>
-            <w:pPr>
-              <w:spacing w:before="60" w:after="60"/>
+            <w:tcW w:w="997" w:type="dxa"/>
+          </w:tcPr>
+          <w:p>
+            <w:pPr>
+              <w:spacing w:after="0"/>
               <w:jc w:val="right"/>
               <w:rPr>
                 <w:rFonts w:eastAsia="Calibri"/>
@@ -12331,11 +12289,11 @@
         </w:tc>
         <w:tc>
           <w:tcPr>
-            <w:tcW w:w="915" w:type="dxa"/>
-          </w:tcPr>
-          <w:p>
-            <w:pPr>
-              <w:spacing w:before="60" w:after="60"/>
+            <w:tcW w:w="909" w:type="dxa"/>
+          </w:tcPr>
+          <w:p>
+            <w:pPr>
+              <w:spacing w:after="0"/>
               <w:jc w:val="right"/>
               <w:rPr>
                 <w:rFonts w:eastAsia="Calibri"/>
@@ -12354,16 +12312,16 @@
       </w:tr>
       <w:tr>
         <w:trPr>
-          <w:trHeight w:val="300"/>
+          <w:trHeight w:val="289"/>
         </w:trPr>
         <w:tc>
           <w:tcPr>
-            <w:tcW w:w="975" w:type="dxa"/>
+            <w:tcW w:w="967" w:type="dxa"/>
             <w:shd w:val="clear" w:color="auto" w:fill="E7E6E6" w:themeFill="background2"/>
           </w:tcPr>
           <w:p>
             <w:pPr>
-              <w:spacing w:before="60" w:after="60"/>
+              <w:spacing w:after="0"/>
               <w:jc w:val="center"/>
               <w:rPr>
                 <w:rFonts w:eastAsia="Calibri"/>
@@ -12381,12 +12339,12 @@
         </w:tc>
         <w:tc>
           <w:tcPr>
-            <w:tcW w:w="5385" w:type="dxa"/>
+            <w:tcW w:w="5349" w:type="dxa"/>
             <w:shd w:val="clear" w:color="auto" w:fill="E7E6E6" w:themeFill="background2"/>
           </w:tcPr>
           <w:p>
             <w:pPr>
-              <w:spacing w:before="60" w:after="60"/>
+              <w:spacing w:after="0"/>
               <w:rPr>
                 <w:rFonts w:eastAsia="Calibri"/>
                 <w:szCs w:val="20"/>
@@ -12403,12 +12361,12 @@
         </w:tc>
         <w:tc>
           <w:tcPr>
-            <w:tcW w:w="870" w:type="dxa"/>
+            <w:tcW w:w="864" w:type="dxa"/>
             <w:shd w:val="clear" w:color="auto" w:fill="E7E6E6" w:themeFill="background2"/>
           </w:tcPr>
           <w:p>
             <w:pPr>
-              <w:spacing w:before="60" w:after="60"/>
+              <w:spacing w:after="0"/>
               <w:jc w:val="right"/>
               <w:rPr>
                 <w:rFonts w:eastAsia="Calibri"/>
@@ -12419,12 +12377,12 @@
         </w:tc>
         <w:tc>
           <w:tcPr>
-            <w:tcW w:w="1005" w:type="dxa"/>
+            <w:tcW w:w="997" w:type="dxa"/>
             <w:shd w:val="clear" w:color="auto" w:fill="E7E6E6" w:themeFill="background2"/>
           </w:tcPr>
           <w:p>
             <w:pPr>
-              <w:spacing w:before="60" w:after="60"/>
+              <w:spacing w:after="0"/>
               <w:jc w:val="right"/>
               <w:rPr>
                 <w:rFonts w:eastAsia="Calibri"/>
@@ -12435,12 +12393,12 @@
         </w:tc>
         <w:tc>
           <w:tcPr>
-            <w:tcW w:w="915" w:type="dxa"/>
+            <w:tcW w:w="909" w:type="dxa"/>
             <w:shd w:val="clear" w:color="auto" w:fill="E7E6E6" w:themeFill="background2"/>
           </w:tcPr>
           <w:p>
             <w:pPr>
-              <w:spacing w:before="60" w:after="60"/>
+              <w:spacing w:after="0"/>
               <w:jc w:val="right"/>
               <w:rPr>
                 <w:rFonts w:eastAsia="Calibri"/>
@@ -12459,15 +12417,15 @@
       </w:tr>
       <w:tr>
         <w:trPr>
-          <w:trHeight w:val="300"/>
+          <w:trHeight w:val="289"/>
         </w:trPr>
         <w:tc>
           <w:tcPr>
-            <w:tcW w:w="975" w:type="dxa"/>
-          </w:tcPr>
-          <w:p>
-            <w:pPr>
-              <w:spacing w:before="60" w:after="60"/>
+            <w:tcW w:w="967" w:type="dxa"/>
+          </w:tcPr>
+          <w:p>
+            <w:pPr>
+              <w:spacing w:after="0"/>
               <w:jc w:val="right"/>
               <w:rPr>
                 <w:rFonts w:eastAsia="Calibri"/>
@@ -12485,11 +12443,11 @@
         </w:tc>
         <w:tc>
           <w:tcPr>
-            <w:tcW w:w="5385" w:type="dxa"/>
-          </w:tcPr>
-          <w:p>
-            <w:pPr>
-              <w:spacing w:before="60" w:after="60"/>
+            <w:tcW w:w="5349" w:type="dxa"/>
+          </w:tcPr>
+          <w:p>
+            <w:pPr>
+              <w:spacing w:after="0"/>
               <w:rPr>
                 <w:rFonts w:eastAsia="Calibri"/>
                 <w:szCs w:val="20"/>
@@ -12506,11 +12464,11 @@
         </w:tc>
         <w:tc>
           <w:tcPr>
-            <w:tcW w:w="870" w:type="dxa"/>
-          </w:tcPr>
-          <w:p>
-            <w:pPr>
-              <w:spacing w:before="60" w:after="60"/>
+            <w:tcW w:w="864" w:type="dxa"/>
+          </w:tcPr>
+          <w:p>
+            <w:pPr>
+              <w:spacing w:after="0"/>
               <w:jc w:val="right"/>
               <w:rPr>
                 <w:rFonts w:eastAsia="Calibri"/>
@@ -12521,11 +12479,11 @@
         </w:tc>
         <w:tc>
           <w:tcPr>
-            <w:tcW w:w="1005" w:type="dxa"/>
-          </w:tcPr>
-          <w:p>
-            <w:pPr>
-              <w:spacing w:before="60" w:after="60"/>
+            <w:tcW w:w="997" w:type="dxa"/>
+          </w:tcPr>
+          <w:p>
+            <w:pPr>
+              <w:spacing w:after="0"/>
               <w:jc w:val="right"/>
               <w:rPr>
                 <w:rFonts w:eastAsia="Calibri"/>
@@ -12536,11 +12494,11 @@
         </w:tc>
         <w:tc>
           <w:tcPr>
-            <w:tcW w:w="915" w:type="dxa"/>
-          </w:tcPr>
-          <w:p>
-            <w:pPr>
-              <w:spacing w:before="60" w:after="60"/>
+            <w:tcW w:w="909" w:type="dxa"/>
+          </w:tcPr>
+          <w:p>
+            <w:pPr>
+              <w:spacing w:after="0"/>
               <w:jc w:val="right"/>
               <w:rPr>
                 <w:rFonts w:eastAsia="Calibri"/>
@@ -12559,15 +12517,15 @@
       </w:tr>
       <w:tr>
         <w:trPr>
-          <w:trHeight w:val="300"/>
+          <w:trHeight w:val="289"/>
         </w:trPr>
         <w:tc>
           <w:tcPr>
-            <w:tcW w:w="975" w:type="dxa"/>
-          </w:tcPr>
-          <w:p>
-            <w:pPr>
-              <w:spacing w:before="60" w:after="60"/>
+            <w:tcW w:w="967" w:type="dxa"/>
+          </w:tcPr>
+          <w:p>
+            <w:pPr>
+              <w:spacing w:after="0"/>
               <w:jc w:val="right"/>
               <w:rPr>
                 <w:rFonts w:eastAsia="Calibri"/>
@@ -12585,11 +12543,11 @@
         </w:tc>
         <w:tc>
           <w:tcPr>
-            <w:tcW w:w="5385" w:type="dxa"/>
-          </w:tcPr>
-          <w:p>
-            <w:pPr>
-              <w:spacing w:before="60" w:after="60"/>
+            <w:tcW w:w="5349" w:type="dxa"/>
+          </w:tcPr>
+          <w:p>
+            <w:pPr>
+              <w:spacing w:after="0"/>
               <w:rPr>
                 <w:rFonts w:eastAsia="Calibri"/>
                 <w:szCs w:val="20"/>
@@ -12606,11 +12564,11 @@
         </w:tc>
         <w:tc>
           <w:tcPr>
-            <w:tcW w:w="870" w:type="dxa"/>
-          </w:tcPr>
-          <w:p>
-            <w:pPr>
-              <w:spacing w:before="60" w:after="60"/>
+            <w:tcW w:w="864" w:type="dxa"/>
+          </w:tcPr>
+          <w:p>
+            <w:pPr>
+              <w:spacing w:after="0"/>
               <w:jc w:val="right"/>
               <w:rPr>
                 <w:rFonts w:eastAsia="Calibri"/>
@@ -12621,11 +12579,11 @@
         </w:tc>
         <w:tc>
           <w:tcPr>
-            <w:tcW w:w="1005" w:type="dxa"/>
-          </w:tcPr>
-          <w:p>
-            <w:pPr>
-              <w:spacing w:before="60" w:after="60"/>
+            <w:tcW w:w="997" w:type="dxa"/>
+          </w:tcPr>
+          <w:p>
+            <w:pPr>
+              <w:spacing w:after="0"/>
               <w:jc w:val="right"/>
               <w:rPr>
                 <w:rFonts w:eastAsia="Calibri"/>
@@ -12636,11 +12594,11 @@
         </w:tc>
         <w:tc>
           <w:tcPr>
-            <w:tcW w:w="915" w:type="dxa"/>
-          </w:tcPr>
-          <w:p>
-            <w:pPr>
-              <w:spacing w:before="60" w:after="60"/>
+            <w:tcW w:w="909" w:type="dxa"/>
+          </w:tcPr>
+          <w:p>
+            <w:pPr>
+              <w:spacing w:after="0"/>
               <w:jc w:val="right"/>
               <w:rPr>
                 <w:rFonts w:eastAsia="Calibri"/>
@@ -12659,15 +12617,15 @@
       </w:tr>
       <w:tr>
         <w:trPr>
-          <w:trHeight w:val="300"/>
+          <w:trHeight w:val="289"/>
         </w:trPr>
         <w:tc>
           <w:tcPr>
-            <w:tcW w:w="975" w:type="dxa"/>
-          </w:tcPr>
-          <w:p>
-            <w:pPr>
-              <w:spacing w:before="60" w:after="60"/>
+            <w:tcW w:w="967" w:type="dxa"/>
+          </w:tcPr>
+          <w:p>
+            <w:pPr>
+              <w:spacing w:after="0"/>
               <w:jc w:val="right"/>
               <w:rPr>
                 <w:rFonts w:eastAsia="Calibri"/>
@@ -12685,11 +12643,11 @@
         </w:tc>
         <w:tc>
           <w:tcPr>
-            <w:tcW w:w="5385" w:type="dxa"/>
-          </w:tcPr>
-          <w:p>
-            <w:pPr>
-              <w:spacing w:before="60" w:after="60"/>
+            <w:tcW w:w="5349" w:type="dxa"/>
+          </w:tcPr>
+          <w:p>
+            <w:pPr>
+              <w:spacing w:after="0"/>
               <w:rPr>
                 <w:rFonts w:eastAsia="Calibri"/>
                 <w:szCs w:val="20"/>
@@ -12706,11 +12664,11 @@
         </w:tc>
         <w:tc>
           <w:tcPr>
-            <w:tcW w:w="870" w:type="dxa"/>
-          </w:tcPr>
-          <w:p>
-            <w:pPr>
-              <w:spacing w:before="60" w:after="60"/>
+            <w:tcW w:w="864" w:type="dxa"/>
+          </w:tcPr>
+          <w:p>
+            <w:pPr>
+              <w:spacing w:after="0"/>
               <w:jc w:val="right"/>
               <w:rPr>
                 <w:rFonts w:eastAsia="Calibri"/>
@@ -12721,11 +12679,11 @@
         </w:tc>
         <w:tc>
           <w:tcPr>
-            <w:tcW w:w="1005" w:type="dxa"/>
-          </w:tcPr>
-          <w:p>
-            <w:pPr>
-              <w:spacing w:before="60" w:after="60"/>
+            <w:tcW w:w="997" w:type="dxa"/>
+          </w:tcPr>
+          <w:p>
+            <w:pPr>
+              <w:spacing w:after="0"/>
               <w:jc w:val="right"/>
               <w:rPr>
                 <w:rFonts w:eastAsia="Calibri"/>
@@ -12736,11 +12694,11 @@
         </w:tc>
         <w:tc>
           <w:tcPr>
-            <w:tcW w:w="915" w:type="dxa"/>
-          </w:tcPr>
-          <w:p>
-            <w:pPr>
-              <w:spacing w:before="60" w:after="60"/>
+            <w:tcW w:w="909" w:type="dxa"/>
+          </w:tcPr>
+          <w:p>
+            <w:pPr>
+              <w:spacing w:after="0"/>
               <w:jc w:val="right"/>
               <w:rPr>
                 <w:rFonts w:eastAsia="Calibri"/>
@@ -12765,7 +12723,6 @@
           <w:ilvl w:val="0"/>
           <w:numId w:val="0"/>
         </w:numPr>
-        <w:ind w:left="491"/>
         <w:rPr>
           <w:rFonts w:eastAsia="Calibri"/>
           <w:color w:val="5B9BD5" w:themeColor="accent1"/>
@@ -12892,7 +12849,13 @@
             <w:rPr>
               <w:lang w:val="fr-CH"/>
             </w:rPr>
-            <w:t>1.0</w:t>
+            <w:t>2</w:t>
+          </w:r>
+          <w:r>
+            <w:rPr>
+              <w:lang w:val="fr-CH"/>
+            </w:rPr>
+            <w:t>.0</w:t>
           </w:r>
         </w:p>
         <w:p>
@@ -12921,7 +12884,25 @@
             <w:rPr>
               <w:lang w:val="fr-CH"/>
             </w:rPr>
-            <w:t>16.07.2023</w:t>
+            <w:t>30</w:t>
+          </w:r>
+          <w:r>
+            <w:rPr>
+              <w:lang w:val="fr-CH"/>
+            </w:rPr>
+            <w:t>.0</w:t>
+          </w:r>
+          <w:r>
+            <w:rPr>
+              <w:lang w:val="fr-CH"/>
+            </w:rPr>
+            <w:t>8</w:t>
+          </w:r>
+          <w:r>
+            <w:rPr>
+              <w:lang w:val="fr-CH"/>
+            </w:rPr>
+            <w:t>.2023</w:t>
           </w:r>
         </w:p>
       </w:tc>

</xml_diff>

<commit_message>
update pdf once again
</commit_message>
<xml_diff>
--- a/documents/deliverables/ES2023_TP_Web_Development_17.docx
+++ b/documents/deliverables/ES2023_TP_Web_Development_17.docx
@@ -10,13 +10,8 @@
       <w:bookmarkStart w:id="1" w:name="_Toc386051095"/>
       <w:bookmarkStart w:id="2" w:name="_Toc386052072"/>
       <w:bookmarkStart w:id="3" w:name="_Toc386115384"/>
-      <w:proofErr w:type="spellStart"/>
-      <w:r>
-        <w:t>EuroSkills</w:t>
-      </w:r>
-      <w:proofErr w:type="spellEnd"/>
-      <w:r>
-        <w:t xml:space="preserve"> </w:t>
+      <w:r>
+        <w:t xml:space="preserve">EuroSkills </w:t>
       </w:r>
       <w:r>
         <w:br/>
@@ -1234,7 +1229,7 @@
                 <w:noProof/>
                 <w:webHidden/>
               </w:rPr>
-              <w:t>20</w:t>
+              <w:t>21</w:t>
             </w:r>
             <w:r>
               <w:rPr>

</xml_diff>

<commit_message>
update marking scheme to fix typos
Signed-off-by: Sebastian Häni <haeni.sebastian@gmail.com>
</commit_message>
<xml_diff>
--- a/documents/deliverables/ES2023_TP_Web_Development_17.docx
+++ b/documents/deliverables/ES2023_TP_Web_Development_17.docx
@@ -10,13 +10,8 @@
       <w:bookmarkStart w:id="1" w:name="_Toc386051095"/>
       <w:bookmarkStart w:id="2" w:name="_Toc386052072"/>
       <w:bookmarkStart w:id="3" w:name="_Toc386115384"/>
-      <w:proofErr w:type="spellStart"/>
-      <w:r>
-        <w:t>EuroSkills</w:t>
-      </w:r>
-      <w:proofErr w:type="spellEnd"/>
-      <w:r>
-        <w:t xml:space="preserve"> </w:t>
+      <w:r>
+        <w:t xml:space="preserve">EuroSkills </w:t>
       </w:r>
       <w:r>
         <w:br/>
@@ -1234,7 +1229,7 @@
                 <w:noProof/>
                 <w:webHidden/>
               </w:rPr>
-              <w:t>20</w:t>
+              <w:t>21</w:t>
             </w:r>
             <w:r>
               <w:rPr>
@@ -2296,7 +2291,16 @@
         <w:ind w:left="1440"/>
       </w:pPr>
       <w:r>
-        <w:t>After login, the user is redirected to their list of workspaces. On that page, they can create or update workspaces. Users can only access and modify their own namespaces.</w:t>
+        <w:t xml:space="preserve">After login, the user is redirected to their list of workspaces. On that page, they can create or update workspaces. Users can only access and modify their own </w:t>
+      </w:r>
+      <w:r>
+        <w:t>workspace</w:t>
+      </w:r>
+      <w:r>
+        <w:t>s</w:t>
+      </w:r>
+      <w:r>
+        <w:t>.</w:t>
       </w:r>
     </w:p>
     <w:p>
@@ -3444,19 +3448,23 @@
           <w:lang w:val="en-US"/>
         </w:rPr>
       </w:pPr>
-      <w:proofErr w:type="gramStart"/>
-      <w:r>
-        <w:rPr>
-          <w:lang w:val="en-US"/>
-        </w:rPr>
-        <w:t>There</w:t>
-      </w:r>
-      <w:proofErr w:type="gramEnd"/>
-      <w:r>
-        <w:rPr>
-          <w:lang w:val="en-US"/>
-        </w:rPr>
-        <w:t xml:space="preserve"> several types of errors that can occur. The API endpoints must handle these errors and return the appropriate HTTP status code. The API endpoints must also return a JSON object with an error message.</w:t>
+      <w:r>
+        <w:rPr>
+          <w:lang w:val="en-US"/>
+        </w:rPr>
+        <w:t xml:space="preserve">There </w:t>
+      </w:r>
+      <w:r>
+        <w:rPr>
+          <w:lang w:val="en-US"/>
+        </w:rPr>
+        <w:t xml:space="preserve">are </w:t>
+      </w:r>
+      <w:r>
+        <w:rPr>
+          <w:lang w:val="en-US"/>
+        </w:rPr>
+        <w:t>several types of errors that can occur. The API endpoints must handle these errors and return the appropriate HTTP status code. The API endpoints must also return a JSON object with an error message.</w:t>
       </w:r>
     </w:p>
     <w:p>
@@ -3602,18 +3610,6 @@
     <w:p>
       <w:pPr>
         <w:pStyle w:val="Sectiontext"/>
-        <w:numPr>
-          <w:ilvl w:val="0"/>
-          <w:numId w:val="20"/>
-        </w:numPr>
-        <w:rPr>
-          <w:lang w:val="en-US"/>
-        </w:rPr>
-      </w:pPr>
-    </w:p>
-    <w:p>
-      <w:pPr>
-        <w:pStyle w:val="Sectiontext"/>
         <w:ind w:left="1440"/>
         <w:rPr>
           <w:b/>
@@ -3640,16 +3636,14 @@
         <w:rPr>
           <w:lang w:val="en-US"/>
         </w:rPr>
-        <w:t xml:space="preserve">The AI services </w:t>
-      </w:r>
-      <w:proofErr w:type="gramStart"/>
-      <w:r>
-        <w:rPr>
-          <w:lang w:val="en-US"/>
-        </w:rPr>
-        <w:t>are</w:t>
-      </w:r>
-      <w:proofErr w:type="gramEnd"/>
+        <w:t>The AI services are</w:t>
+      </w:r>
+      <w:r>
+        <w:rPr>
+          <w:lang w:val="en-US"/>
+        </w:rPr>
+        <w:t>:</w:t>
+      </w:r>
     </w:p>
     <w:p>
       <w:pPr>
@@ -3666,16 +3660,14 @@
         <w:rPr>
           <w:lang w:val="en-US"/>
         </w:rPr>
-        <w:t xml:space="preserve">provided as separate </w:t>
-      </w:r>
-      <w:proofErr w:type="gramStart"/>
-      <w:r>
-        <w:rPr>
-          <w:lang w:val="en-US"/>
-        </w:rPr>
-        <w:t>services</w:t>
-      </w:r>
-      <w:proofErr w:type="gramEnd"/>
+        <w:t>provided as separate services</w:t>
+      </w:r>
+      <w:r>
+        <w:rPr>
+          <w:lang w:val="en-US"/>
+        </w:rPr>
+        <w:t>.</w:t>
+      </w:r>
     </w:p>
     <w:p>
       <w:pPr>

</xml_diff>

<commit_message>
create printable per module pdfs
Signed-off-by: Sebastian Häni <haeni.sebastian@gmail.com>
</commit_message>
<xml_diff>
--- a/documents/deliverables/ES2023_TP_Web_Development_17.docx
+++ b/documents/deliverables/ES2023_TP_Web_Development_17.docx
@@ -2340,7 +2340,13 @@
         <w:t>title</w:t>
       </w:r>
       <w:r>
-        <w:t xml:space="preserve"> (max 100 characters, unique within the account)</w:t>
+        <w:t xml:space="preserve"> (max 100 characters, unique within the </w:t>
+      </w:r>
+      <w:r>
+        <w:t xml:space="preserve">user </w:t>
+      </w:r>
+      <w:r>
+        <w:t>account)</w:t>
       </w:r>
     </w:p>
     <w:p>
@@ -12930,14 +12936,27 @@
           <w:r>
             <w:t xml:space="preserve"> of </w:t>
           </w:r>
-          <w:fldSimple w:instr=" NUMPAGES   \* MERGEFORMAT ">
-            <w:r>
-              <w:rPr>
-                <w:noProof/>
-              </w:rPr>
-              <w:t>2</w:t>
-            </w:r>
-          </w:fldSimple>
+          <w:r>
+            <w:fldChar w:fldCharType="begin"/>
+          </w:r>
+          <w:r>
+            <w:instrText xml:space="preserve"> NUMPAGES   \* MERGEFORMAT </w:instrText>
+          </w:r>
+          <w:r>
+            <w:fldChar w:fldCharType="separate"/>
+          </w:r>
+          <w:r>
+            <w:rPr>
+              <w:noProof/>
+            </w:rPr>
+            <w:t>2</w:t>
+          </w:r>
+          <w:r>
+            <w:rPr>
+              <w:noProof/>
+            </w:rPr>
+            <w:fldChar w:fldCharType="end"/>
+          </w:r>
         </w:p>
       </w:tc>
     </w:tr>

</xml_diff>